<commit_message>
almost complete group feature
</commit_message>
<xml_diff>
--- a/S.docx
+++ b/S.docx
@@ -2,189 +2,291 @@
 <file path=word/document.xml><?xml version="1.0" encoding="utf-8"?>
 <w:document xmlns:wpc="http://schemas.microsoft.com/office/word/2010/wordprocessingCanvas" xmlns:cx="http://schemas.microsoft.com/office/drawing/2014/chartex" xmlns:cx1="http://schemas.microsoft.com/office/drawing/2015/9/8/chartex" xmlns:cx2="http://schemas.microsoft.com/office/drawing/2015/10/21/chartex" xmlns:cx3="http://schemas.microsoft.com/office/drawing/2016/5/9/chartex" xmlns:cx4="http://schemas.microsoft.com/office/drawing/2016/5/10/chartex" xmlns:cx5="http://schemas.microsoft.com/office/drawing/2016/5/11/chartex" xmlns:cx6="http://schemas.microsoft.com/office/drawing/2016/5/12/chartex" xmlns:cx7="http://schemas.microsoft.com/office/drawing/2016/5/13/chartex" xmlns:cx8="http://schemas.microsoft.com/office/drawing/2016/5/14/chartex" xmlns:mc="http://schemas.openxmlformats.org/markup-compatibility/2006" xmlns:aink="http://schemas.microsoft.com/office/drawing/2016/ink" xmlns:am3d="http://schemas.microsoft.com/office/drawing/2017/model3d" xmlns:o="urn:schemas-microsoft-com:office:office" xmlns:r="http://schemas.openxmlformats.org/officeDocument/2006/relationships" xmlns:m="http://schemas.openxmlformats.org/officeDocument/2006/math" xmlns:v="urn:schemas-microsoft-com:vml" xmlns:wp14="http://schemas.microsoft.com/office/word/2010/wordprocessingDrawing" xmlns:wp="http://schemas.openxmlformats.org/drawingml/2006/wordprocessingDrawing" xmlns:w10="urn:schemas-microsoft-com:office:word" xmlns:w="http://schemas.openxmlformats.org/wordprocessingml/2006/main" xmlns:w14="http://schemas.microsoft.com/office/word/2010/wordml" xmlns:w15="http://schemas.microsoft.com/office/word/2012/wordml" xmlns:w16cid="http://schemas.microsoft.com/office/word/2016/wordml/cid" xmlns:w16se="http://schemas.microsoft.com/office/word/2015/wordml/symex" xmlns:wpg="http://schemas.microsoft.com/office/word/2010/wordprocessingGroup" xmlns:wpi="http://schemas.microsoft.com/office/word/2010/wordprocessingInk" xmlns:wne="http://schemas.microsoft.com/office/word/2006/wordml" xmlns:wps="http://schemas.microsoft.com/office/word/2010/wordprocessingShape" mc:Ignorable="w14 w15 w16se w16cid wp14">
   <w:body>
-    <w:p/>
-    <w:p>
-      <w:pPr>
-        <w:ind w:firstLineChars="200" w:firstLine="420"/>
-        <w:jc w:val="left"/>
-      </w:pPr>
-      <w:r>
-        <w:rPr>
-          <w:rFonts w:ascii="楷体_GB2312" w:eastAsia="楷体_GB2312"/>
-        </w:rPr>
-        <w:fldChar w:fldCharType="begin"/>
-      </w:r>
-      <w:r>
-        <w:rPr>
-          <w:rFonts w:ascii="楷体_GB2312" w:eastAsia="楷体_GB2312"/>
-        </w:rPr>
-        <w:instrText xml:space="preserve"> DOCVARIABLE dispResult1 \* MERGEFORMAT</w:instrText>
-      </w:r>
-      <w:r>
-        <w:instrText xml:space="preserve"> </w:instrText>
-      </w:r>
-      <w:r>
-        <w:fldChar w:fldCharType="end"/>
-      </w:r>
-    </w:p>
-    <w:p>
-      <w:pPr>
-        <w:ind w:firstLineChars="200" w:firstLine="420"/>
-        <w:jc w:val="left"/>
-      </w:pPr>
-      <w:r>
-        <w:rPr>
-          <w:rFonts w:ascii="楷体_GB2312" w:eastAsia="楷体_GB2312"/>
-        </w:rPr>
-        <w:fldChar w:fldCharType="begin"/>
-      </w:r>
-      <w:r>
-        <w:rPr>
-          <w:rFonts w:ascii="楷体_GB2312" w:eastAsia="楷体_GB2312"/>
-        </w:rPr>
-        <w:instrText xml:space="preserve"> DOCVARIABLE dispResult2 \* MERGEFORMAT</w:instrText>
-      </w:r>
-      <w:r>
-        <w:instrText xml:space="preserve"> </w:instrText>
-      </w:r>
-      <w:r>
-        <w:fldChar w:fldCharType="end"/>
-      </w:r>
-    </w:p>
-    <w:p>
-      <w:pPr>
-        <w:ind w:firstLineChars="200" w:firstLine="420"/>
-        <w:jc w:val="left"/>
-      </w:pPr>
-    </w:p>
-    <w:p>
-      <w:pPr>
-        <w:ind w:firstLineChars="200" w:firstLine="420"/>
-        <w:jc w:val="left"/>
-      </w:pPr>
-      <w:r>
-        <w:rPr>
-          <w:rFonts w:ascii="楷体_GB2312" w:eastAsia="楷体_GB2312"/>
-        </w:rPr>
-        <w:fldChar w:fldCharType="begin"/>
-      </w:r>
-      <w:r>
-        <w:rPr>
-          <w:rFonts w:ascii="楷体_GB2312" w:eastAsia="楷体_GB2312"/>
-        </w:rPr>
-        <w:instrText xml:space="preserve"> DOCVARIABLE strainResult1 \* MERGEFORMAT</w:instrText>
-      </w:r>
-      <w:r>
-        <w:instrText xml:space="preserve"> </w:instrText>
-      </w:r>
-      <w:r>
-        <w:fldChar w:fldCharType="end"/>
-      </w:r>
-    </w:p>
-    <w:p>
-      <w:pPr>
-        <w:ind w:firstLineChars="200" w:firstLine="420"/>
-        <w:jc w:val="left"/>
-      </w:pPr>
-      <w:r>
-        <w:rPr>
-          <w:rFonts w:ascii="楷体_GB2312" w:eastAsia="楷体_GB2312"/>
-        </w:rPr>
-        <w:fldChar w:fldCharType="begin"/>
-      </w:r>
-      <w:r>
-        <w:rPr>
-          <w:rFonts w:ascii="楷体_GB2312" w:eastAsia="楷体_GB2312"/>
-        </w:rPr>
-        <w:instrText xml:space="preserve"> DOCVARIABLE strainResult2 \* MERGEFORMAT</w:instrText>
-      </w:r>
-      <w:r>
-        <w:instrText xml:space="preserve"> </w:instrText>
-      </w:r>
-      <w:r>
-        <w:fldChar w:fldCharType="end"/>
-      </w:r>
-    </w:p>
-    <w:p>
-      <w:pPr>
-        <w:ind w:firstLineChars="200" w:firstLine="420"/>
-        <w:jc w:val="left"/>
-      </w:pPr>
-      <w:r>
-        <w:rPr>
-          <w:rFonts w:ascii="楷体_GB2312" w:eastAsia="楷体_GB2312"/>
-        </w:rPr>
-        <w:fldChar w:fldCharType="begin"/>
-      </w:r>
-      <w:r>
-        <w:rPr>
-          <w:rFonts w:ascii="楷体_GB2312" w:eastAsia="楷体_GB2312"/>
-        </w:rPr>
-        <w:instrText xml:space="preserve"> DOCVARIABLE strainResult3 \* MERGEFORMAT</w:instrText>
-      </w:r>
-      <w:r>
-        <w:instrText xml:space="preserve"> </w:instrText>
-      </w:r>
-      <w:r>
-        <w:fldChar w:fldCharType="end"/>
-      </w:r>
-    </w:p>
-    <w:p>
-      <w:pPr>
-        <w:ind w:firstLineChars="200" w:firstLine="420"/>
-        <w:jc w:val="left"/>
-      </w:pPr>
-    </w:p>
-    <w:p>
-      <w:pPr>
-        <w:ind w:firstLineChars="200" w:firstLine="420"/>
-        <w:jc w:val="left"/>
-      </w:pPr>
-      <w:r>
-        <w:rPr>
-          <w:rFonts w:ascii="楷体_GB2312" w:eastAsia="楷体_GB2312"/>
-        </w:rPr>
-        <w:fldChar w:fldCharType="begin"/>
-      </w:r>
-      <w:r>
-        <w:rPr>
-          <w:rFonts w:ascii="楷体_GB2312" w:eastAsia="楷体_GB2312"/>
-        </w:rPr>
-        <w:instrText xml:space="preserve"> DOCVARIABLE dispSummary1 \* MERGEFORMAT</w:instrText>
-      </w:r>
-      <w:r>
-        <w:instrText xml:space="preserve"> </w:instrText>
-      </w:r>
-      <w:r>
+    <w:p>
+      <w:pPr>
+        <w:ind w:firstLineChars="200" w:firstLine="480"/>
+        <w:jc w:val="left"/>
+        <w:rPr>
+          <w:rFonts w:ascii="楷体_GB2312" w:eastAsia="楷体_GB2312"/>
+          <w:sz w:val="24"/>
+          <w:szCs w:val="24"/>
+        </w:rPr>
+      </w:pPr>
+    </w:p>
+    <w:p>
+      <w:pPr>
+        <w:ind w:firstLineChars="200" w:firstLine="480"/>
+        <w:jc w:val="left"/>
+        <w:rPr>
+          <w:rFonts w:ascii="楷体_GB2312" w:eastAsia="楷体_GB2312"/>
+          <w:sz w:val="24"/>
+          <w:szCs w:val="24"/>
+        </w:rPr>
+      </w:pPr>
+      <w:r>
+        <w:rPr>
+          <w:rFonts w:ascii="楷体_GB2312" w:eastAsia="楷体_GB2312"/>
+          <w:sz w:val="24"/>
+          <w:szCs w:val="24"/>
+        </w:rPr>
+        <w:fldChar w:fldCharType="begin"/>
+      </w:r>
+      <w:r>
+        <w:rPr>
+          <w:rFonts w:ascii="楷体_GB2312" w:eastAsia="楷体_GB2312"/>
+          <w:sz w:val="24"/>
+          <w:szCs w:val="24"/>
+        </w:rPr>
+        <w:instrText xml:space="preserve"> DOCVARIABLE dispResult1 \* MERGEFORMAT </w:instrText>
+      </w:r>
+      <w:r>
+        <w:rPr>
+          <w:rFonts w:ascii="楷体_GB2312" w:eastAsia="楷体_GB2312"/>
+          <w:sz w:val="24"/>
+          <w:szCs w:val="24"/>
+        </w:rPr>
+        <w:fldChar w:fldCharType="end"/>
+      </w:r>
+    </w:p>
+    <w:p>
+      <w:pPr>
+        <w:ind w:firstLineChars="200" w:firstLine="480"/>
+        <w:jc w:val="left"/>
+        <w:rPr>
+          <w:rFonts w:ascii="楷体_GB2312" w:eastAsia="楷体_GB2312"/>
+          <w:sz w:val="24"/>
+          <w:szCs w:val="24"/>
+        </w:rPr>
+      </w:pPr>
+      <w:r>
+        <w:rPr>
+          <w:rFonts w:ascii="楷体_GB2312" w:eastAsia="楷体_GB2312"/>
+          <w:sz w:val="24"/>
+          <w:szCs w:val="24"/>
+        </w:rPr>
+        <w:fldChar w:fldCharType="begin"/>
+      </w:r>
+      <w:r>
+        <w:rPr>
+          <w:rFonts w:ascii="楷体_GB2312" w:eastAsia="楷体_GB2312"/>
+          <w:sz w:val="24"/>
+          <w:szCs w:val="24"/>
+        </w:rPr>
+        <w:instrText xml:space="preserve"> DOCVARIABLE dispResult2 \* MERGEFORMAT </w:instrText>
+      </w:r>
+      <w:r>
+        <w:rPr>
+          <w:rFonts w:ascii="楷体_GB2312" w:eastAsia="楷体_GB2312"/>
+          <w:sz w:val="24"/>
+          <w:szCs w:val="24"/>
+        </w:rPr>
+        <w:fldChar w:fldCharType="end"/>
+      </w:r>
+    </w:p>
+    <w:p>
+      <w:pPr>
+        <w:ind w:firstLineChars="200" w:firstLine="480"/>
+        <w:jc w:val="left"/>
+        <w:rPr>
+          <w:rFonts w:ascii="楷体_GB2312" w:eastAsia="楷体_GB2312"/>
+          <w:sz w:val="24"/>
+          <w:szCs w:val="24"/>
+        </w:rPr>
+      </w:pPr>
+    </w:p>
+    <w:p>
+      <w:pPr>
+        <w:ind w:firstLineChars="200" w:firstLine="480"/>
+        <w:jc w:val="left"/>
+        <w:rPr>
+          <w:rFonts w:ascii="楷体_GB2312" w:eastAsia="楷体_GB2312"/>
+          <w:sz w:val="24"/>
+          <w:szCs w:val="24"/>
+        </w:rPr>
+      </w:pPr>
+      <w:r>
+        <w:rPr>
+          <w:rFonts w:ascii="楷体_GB2312" w:eastAsia="楷体_GB2312"/>
+          <w:sz w:val="24"/>
+          <w:szCs w:val="24"/>
+        </w:rPr>
+        <w:fldChar w:fldCharType="begin"/>
+      </w:r>
+      <w:r>
+        <w:rPr>
+          <w:rFonts w:ascii="楷体_GB2312" w:eastAsia="楷体_GB2312"/>
+          <w:sz w:val="24"/>
+          <w:szCs w:val="24"/>
+        </w:rPr>
+        <w:instrText xml:space="preserve"> DOCVARIABLE strainResult1 \* MERGEFORMAT </w:instrText>
+      </w:r>
+      <w:r>
+        <w:rPr>
+          <w:rFonts w:ascii="楷体_GB2312" w:eastAsia="楷体_GB2312"/>
+          <w:sz w:val="24"/>
+          <w:szCs w:val="24"/>
+        </w:rPr>
+        <w:fldChar w:fldCharType="end"/>
+      </w:r>
+    </w:p>
+    <w:p>
+      <w:pPr>
+        <w:ind w:firstLineChars="200" w:firstLine="480"/>
+        <w:jc w:val="left"/>
+        <w:rPr>
+          <w:rFonts w:ascii="楷体_GB2312" w:eastAsia="楷体_GB2312"/>
+          <w:sz w:val="24"/>
+          <w:szCs w:val="24"/>
+        </w:rPr>
+      </w:pPr>
+      <w:r>
+        <w:rPr>
+          <w:rFonts w:ascii="楷体_GB2312" w:eastAsia="楷体_GB2312"/>
+          <w:sz w:val="24"/>
+          <w:szCs w:val="24"/>
+        </w:rPr>
+        <w:fldChar w:fldCharType="begin"/>
+      </w:r>
+      <w:r>
+        <w:rPr>
+          <w:rFonts w:ascii="楷体_GB2312" w:eastAsia="楷体_GB2312"/>
+          <w:sz w:val="24"/>
+          <w:szCs w:val="24"/>
+        </w:rPr>
+        <w:instrText xml:space="preserve"> DOCVARIABLE strainResult2 \* MERGEFORMAT </w:instrText>
+      </w:r>
+      <w:r>
+        <w:rPr>
+          <w:rFonts w:ascii="楷体_GB2312" w:eastAsia="楷体_GB2312"/>
+          <w:sz w:val="24"/>
+          <w:szCs w:val="24"/>
+        </w:rPr>
+        <w:fldChar w:fldCharType="end"/>
+      </w:r>
+    </w:p>
+    <w:p>
+      <w:pPr>
+        <w:ind w:firstLineChars="200" w:firstLine="480"/>
+        <w:jc w:val="left"/>
+        <w:rPr>
+          <w:rFonts w:ascii="楷体_GB2312" w:eastAsia="楷体_GB2312"/>
+          <w:sz w:val="24"/>
+          <w:szCs w:val="24"/>
+        </w:rPr>
+      </w:pPr>
+      <w:r>
+        <w:rPr>
+          <w:rFonts w:ascii="楷体_GB2312" w:eastAsia="楷体_GB2312"/>
+          <w:sz w:val="24"/>
+          <w:szCs w:val="24"/>
+        </w:rPr>
+        <w:fldChar w:fldCharType="begin"/>
+      </w:r>
+      <w:r>
+        <w:rPr>
+          <w:rFonts w:ascii="楷体_GB2312" w:eastAsia="楷体_GB2312"/>
+          <w:sz w:val="24"/>
+          <w:szCs w:val="24"/>
+        </w:rPr>
+        <w:instrText xml:space="preserve"> DOCVARIABLE strainResult3 \* MERGEFORMAT </w:instrText>
+      </w:r>
+      <w:r>
+        <w:rPr>
+          <w:rFonts w:ascii="楷体_GB2312" w:eastAsia="楷体_GB2312"/>
+          <w:sz w:val="24"/>
+          <w:szCs w:val="24"/>
+        </w:rPr>
+        <w:fldChar w:fldCharType="end"/>
+      </w:r>
+    </w:p>
+    <w:p>
+      <w:pPr>
+        <w:ind w:firstLineChars="200" w:firstLine="480"/>
+        <w:jc w:val="left"/>
+        <w:rPr>
+          <w:rFonts w:ascii="楷体_GB2312" w:eastAsia="楷体_GB2312"/>
+          <w:sz w:val="24"/>
+          <w:szCs w:val="24"/>
+        </w:rPr>
+      </w:pPr>
+    </w:p>
+    <w:p>
+      <w:pPr>
+        <w:ind w:firstLineChars="200" w:firstLine="480"/>
+        <w:jc w:val="left"/>
+        <w:rPr>
+          <w:rFonts w:ascii="楷体_GB2312" w:eastAsia="楷体_GB2312"/>
+          <w:sz w:val="24"/>
+          <w:szCs w:val="24"/>
+        </w:rPr>
+      </w:pPr>
+      <w:r>
+        <w:rPr>
+          <w:rFonts w:ascii="楷体_GB2312" w:eastAsia="楷体_GB2312"/>
+          <w:sz w:val="24"/>
+          <w:szCs w:val="24"/>
+        </w:rPr>
+        <w:fldChar w:fldCharType="begin"/>
+      </w:r>
+      <w:r>
+        <w:rPr>
+          <w:rFonts w:ascii="楷体_GB2312" w:eastAsia="楷体_GB2312"/>
+          <w:sz w:val="24"/>
+          <w:szCs w:val="24"/>
+        </w:rPr>
+        <w:instrText xml:space="preserve"> DOCVARIABLE dispSummary1 \* MERGEFORMAT </w:instrText>
+      </w:r>
+      <w:r>
+        <w:rPr>
+          <w:rFonts w:ascii="楷体_GB2312" w:eastAsia="楷体_GB2312"/>
+          <w:sz w:val="24"/>
+          <w:szCs w:val="24"/>
+        </w:rPr>
         <w:fldChar w:fldCharType="end"/>
       </w:r>
     </w:p>
     <w:p>
       <w:pPr>
         <w:jc w:val="center"/>
-      </w:pPr>
-      <w:r>
-        <w:rPr>
-          <w:rFonts w:ascii="楷体_GB2312" w:eastAsia="楷体_GB2312"/>
-        </w:rPr>
-        <w:fldChar w:fldCharType="begin"/>
-      </w:r>
-      <w:r>
-        <w:rPr>
-          <w:rFonts w:ascii="楷体_GB2312" w:eastAsia="楷体_GB2312"/>
-        </w:rPr>
-        <w:instrText xml:space="preserve"> DOCVARIABLE dispTbTitle1 \* MERGEFORMAT</w:instrText>
-      </w:r>
-      <w:r>
-        <w:instrText xml:space="preserve"> </w:instrText>
-      </w:r>
-      <w:r>
-        <w:fldChar w:fldCharType="end"/>
-      </w:r>
-    </w:p>
-    <w:p>
-      <w:pPr>
-        <w:jc w:val="left"/>
+        <w:rPr>
+          <w:rFonts w:ascii="楷体_GB2312" w:eastAsia="楷体_GB2312"/>
+          <w:sz w:val="24"/>
+          <w:szCs w:val="24"/>
+        </w:rPr>
+      </w:pPr>
+      <w:r>
+        <w:rPr>
+          <w:rFonts w:ascii="楷体_GB2312" w:eastAsia="楷体_GB2312"/>
+          <w:sz w:val="24"/>
+          <w:szCs w:val="24"/>
+        </w:rPr>
+        <w:fldChar w:fldCharType="begin"/>
+      </w:r>
+      <w:r>
+        <w:rPr>
+          <w:rFonts w:ascii="楷体_GB2312" w:eastAsia="楷体_GB2312"/>
+          <w:sz w:val="24"/>
+          <w:szCs w:val="24"/>
+        </w:rPr>
+        <w:instrText xml:space="preserve"> DOCVARIABLE dispTbTitle1 \* MERGEFORMAT </w:instrText>
+      </w:r>
+      <w:r>
+        <w:rPr>
+          <w:rFonts w:ascii="楷体_GB2312" w:eastAsia="楷体_GB2312"/>
+          <w:sz w:val="24"/>
+          <w:szCs w:val="24"/>
+        </w:rPr>
+        <w:fldChar w:fldCharType="end"/>
+      </w:r>
+    </w:p>
+    <w:p>
+      <w:pPr>
+        <w:jc w:val="left"/>
+        <w:rPr>
+          <w:rFonts w:ascii="楷体_GB2312" w:eastAsia="楷体_GB2312"/>
+          <w:sz w:val="24"/>
+          <w:szCs w:val="24"/>
+        </w:rPr>
       </w:pPr>
       <w:bookmarkStart w:id="0" w:name="dispTable1"/>
       <w:bookmarkEnd w:id="0"/>
@@ -192,6 +294,11 @@
     <w:p>
       <w:pPr>
         <w:jc w:val="center"/>
+        <w:rPr>
+          <w:rFonts w:ascii="楷体_GB2312" w:eastAsia="楷体_GB2312"/>
+          <w:sz w:val="24"/>
+          <w:szCs w:val="24"/>
+        </w:rPr>
       </w:pPr>
       <w:bookmarkStart w:id="1" w:name="dispChart1"/>
       <w:bookmarkEnd w:id="1"/>
@@ -199,76 +306,114 @@
     <w:p>
       <w:pPr>
         <w:jc w:val="center"/>
-      </w:pPr>
-      <w:r>
-        <w:rPr>
-          <w:rFonts w:ascii="楷体_GB2312" w:eastAsia="楷体_GB2312"/>
-        </w:rPr>
-        <w:fldChar w:fldCharType="begin"/>
-      </w:r>
-      <w:r>
-        <w:rPr>
-          <w:rFonts w:ascii="楷体_GB2312" w:eastAsia="楷体_GB2312"/>
-        </w:rPr>
-        <w:instrText xml:space="preserve"> DOCVARIABLE dispChartTitle1 \* MERGEFORMAT</w:instrText>
-      </w:r>
-      <w:r>
-        <w:instrText xml:space="preserve"> </w:instrText>
-      </w:r>
-      <w:r>
-        <w:fldChar w:fldCharType="end"/>
-      </w:r>
-    </w:p>
-    <w:p>
-      <w:pPr>
-        <w:ind w:firstLineChars="200" w:firstLine="420"/>
-        <w:jc w:val="left"/>
-      </w:pPr>
-      <w:r>
-        <w:rPr>
-          <w:rFonts w:ascii="楷体_GB2312" w:eastAsia="楷体_GB2312"/>
-        </w:rPr>
-        <w:fldChar w:fldCharType="begin"/>
-      </w:r>
-      <w:r>
-        <w:rPr>
-          <w:rFonts w:ascii="楷体_GB2312" w:eastAsia="楷体_GB2312"/>
-        </w:rPr>
-        <w:instrText xml:space="preserve"> DOCVARIABLE strainSummary1 \* MERGEFORMAT</w:instrText>
-      </w:r>
-      <w:r>
-        <w:instrText xml:space="preserve"> </w:instrText>
-      </w:r>
-      <w:r>
+        <w:rPr>
+          <w:rFonts w:ascii="楷体_GB2312" w:eastAsia="楷体_GB2312"/>
+          <w:sz w:val="24"/>
+          <w:szCs w:val="24"/>
+        </w:rPr>
+      </w:pPr>
+      <w:r>
+        <w:rPr>
+          <w:rFonts w:ascii="楷体_GB2312" w:eastAsia="楷体_GB2312"/>
+          <w:sz w:val="24"/>
+          <w:szCs w:val="24"/>
+        </w:rPr>
+        <w:fldChar w:fldCharType="begin"/>
+      </w:r>
+      <w:r>
+        <w:rPr>
+          <w:rFonts w:ascii="楷体_GB2312" w:eastAsia="楷体_GB2312"/>
+          <w:sz w:val="24"/>
+          <w:szCs w:val="24"/>
+        </w:rPr>
+        <w:instrText xml:space="preserve"> DOCVARIABLE dispChartTitle1 \* MERGEFORMAT </w:instrText>
+      </w:r>
+      <w:r>
+        <w:rPr>
+          <w:rFonts w:ascii="楷体_GB2312" w:eastAsia="楷体_GB2312"/>
+          <w:sz w:val="24"/>
+          <w:szCs w:val="24"/>
+        </w:rPr>
+        <w:fldChar w:fldCharType="end"/>
+      </w:r>
+    </w:p>
+    <w:p>
+      <w:pPr>
+        <w:ind w:firstLineChars="200" w:firstLine="480"/>
+        <w:jc w:val="left"/>
+        <w:rPr>
+          <w:rFonts w:ascii="楷体_GB2312" w:eastAsia="楷体_GB2312"/>
+          <w:sz w:val="24"/>
+          <w:szCs w:val="24"/>
+        </w:rPr>
+      </w:pPr>
+      <w:r>
+        <w:rPr>
+          <w:rFonts w:ascii="楷体_GB2312" w:eastAsia="楷体_GB2312"/>
+          <w:sz w:val="24"/>
+          <w:szCs w:val="24"/>
+        </w:rPr>
+        <w:fldChar w:fldCharType="begin"/>
+      </w:r>
+      <w:r>
+        <w:rPr>
+          <w:rFonts w:ascii="楷体_GB2312" w:eastAsia="楷体_GB2312"/>
+          <w:sz w:val="24"/>
+          <w:szCs w:val="24"/>
+        </w:rPr>
+        <w:instrText xml:space="preserve"> DOCVARIABLE strainSummary1 \* MERGEFORMAT </w:instrText>
+      </w:r>
+      <w:r>
+        <w:rPr>
+          <w:rFonts w:ascii="楷体_GB2312" w:eastAsia="楷体_GB2312"/>
+          <w:sz w:val="24"/>
+          <w:szCs w:val="24"/>
+        </w:rPr>
         <w:fldChar w:fldCharType="end"/>
       </w:r>
     </w:p>
     <w:p>
       <w:pPr>
         <w:jc w:val="center"/>
-      </w:pPr>
-      <w:r>
-        <w:rPr>
-          <w:rFonts w:ascii="楷体_GB2312" w:eastAsia="楷体_GB2312"/>
-        </w:rPr>
-        <w:fldChar w:fldCharType="begin"/>
-      </w:r>
-      <w:r>
-        <w:rPr>
-          <w:rFonts w:ascii="楷体_GB2312" w:eastAsia="楷体_GB2312"/>
-        </w:rPr>
-        <w:instrText xml:space="preserve"> DOCVARIABLE strainTbTitle1 \* MERGEFORMAT</w:instrText>
-      </w:r>
-      <w:r>
-        <w:instrText xml:space="preserve"> </w:instrText>
-      </w:r>
-      <w:r>
-        <w:fldChar w:fldCharType="end"/>
-      </w:r>
-    </w:p>
-    <w:p>
-      <w:pPr>
-        <w:jc w:val="left"/>
+        <w:rPr>
+          <w:rFonts w:ascii="楷体_GB2312" w:eastAsia="楷体_GB2312"/>
+          <w:sz w:val="24"/>
+          <w:szCs w:val="24"/>
+        </w:rPr>
+      </w:pPr>
+      <w:r>
+        <w:rPr>
+          <w:rFonts w:ascii="楷体_GB2312" w:eastAsia="楷体_GB2312"/>
+          <w:sz w:val="24"/>
+          <w:szCs w:val="24"/>
+        </w:rPr>
+        <w:fldChar w:fldCharType="begin"/>
+      </w:r>
+      <w:r>
+        <w:rPr>
+          <w:rFonts w:ascii="楷体_GB2312" w:eastAsia="楷体_GB2312"/>
+          <w:sz w:val="24"/>
+          <w:szCs w:val="24"/>
+        </w:rPr>
+        <w:instrText xml:space="preserve"> DOCVARIABLE strainTbTitle1 \* MERGEFORMAT </w:instrText>
+      </w:r>
+      <w:r>
+        <w:rPr>
+          <w:rFonts w:ascii="楷体_GB2312" w:eastAsia="楷体_GB2312"/>
+          <w:sz w:val="24"/>
+          <w:szCs w:val="24"/>
+        </w:rPr>
+        <w:fldChar w:fldCharType="end"/>
+      </w:r>
+    </w:p>
+    <w:p>
+      <w:pPr>
+        <w:jc w:val="left"/>
+        <w:rPr>
+          <w:rFonts w:ascii="楷体_GB2312" w:eastAsia="楷体_GB2312"/>
+          <w:sz w:val="24"/>
+          <w:szCs w:val="24"/>
+        </w:rPr>
       </w:pPr>
       <w:bookmarkStart w:id="2" w:name="strainTable1"/>
       <w:bookmarkEnd w:id="2"/>
@@ -276,6 +421,11 @@
     <w:p>
       <w:pPr>
         <w:jc w:val="center"/>
+        <w:rPr>
+          <w:rFonts w:ascii="楷体_GB2312" w:eastAsia="楷体_GB2312"/>
+          <w:sz w:val="24"/>
+          <w:szCs w:val="24"/>
+        </w:rPr>
       </w:pPr>
       <w:bookmarkStart w:id="3" w:name="strainChart1"/>
       <w:bookmarkEnd w:id="3"/>
@@ -283,76 +433,114 @@
     <w:p>
       <w:pPr>
         <w:jc w:val="center"/>
-      </w:pPr>
-      <w:r>
-        <w:rPr>
-          <w:rFonts w:ascii="楷体_GB2312" w:eastAsia="楷体_GB2312"/>
-        </w:rPr>
-        <w:fldChar w:fldCharType="begin"/>
-      </w:r>
-      <w:r>
-        <w:rPr>
-          <w:rFonts w:ascii="楷体_GB2312" w:eastAsia="楷体_GB2312"/>
-        </w:rPr>
-        <w:instrText xml:space="preserve"> DOCVARIABLE strainChartTitle1 \* MERGEFORMAT</w:instrText>
-      </w:r>
-      <w:r>
-        <w:instrText xml:space="preserve"> </w:instrText>
-      </w:r>
-      <w:r>
-        <w:fldChar w:fldCharType="end"/>
-      </w:r>
-    </w:p>
-    <w:p>
-      <w:pPr>
-        <w:ind w:firstLineChars="200" w:firstLine="420"/>
-        <w:jc w:val="left"/>
-      </w:pPr>
-      <w:r>
-        <w:rPr>
-          <w:rFonts w:ascii="楷体_GB2312" w:eastAsia="楷体_GB2312"/>
-        </w:rPr>
-        <w:fldChar w:fldCharType="begin"/>
-      </w:r>
-      <w:r>
-        <w:rPr>
-          <w:rFonts w:ascii="楷体_GB2312" w:eastAsia="楷体_GB2312"/>
-        </w:rPr>
-        <w:instrText xml:space="preserve"> DOCVARIABLE strainSummary2 \* MERGEFORMAT</w:instrText>
-      </w:r>
-      <w:r>
-        <w:instrText xml:space="preserve"> </w:instrText>
-      </w:r>
-      <w:r>
+        <w:rPr>
+          <w:rFonts w:ascii="楷体_GB2312" w:eastAsia="楷体_GB2312"/>
+          <w:sz w:val="24"/>
+          <w:szCs w:val="24"/>
+        </w:rPr>
+      </w:pPr>
+      <w:r>
+        <w:rPr>
+          <w:rFonts w:ascii="楷体_GB2312" w:eastAsia="楷体_GB2312"/>
+          <w:sz w:val="24"/>
+          <w:szCs w:val="24"/>
+        </w:rPr>
+        <w:fldChar w:fldCharType="begin"/>
+      </w:r>
+      <w:r>
+        <w:rPr>
+          <w:rFonts w:ascii="楷体_GB2312" w:eastAsia="楷体_GB2312"/>
+          <w:sz w:val="24"/>
+          <w:szCs w:val="24"/>
+        </w:rPr>
+        <w:instrText xml:space="preserve"> DOCVARIABLE strainChartTitle1 \* MERGEFORMAT </w:instrText>
+      </w:r>
+      <w:r>
+        <w:rPr>
+          <w:rFonts w:ascii="楷体_GB2312" w:eastAsia="楷体_GB2312"/>
+          <w:sz w:val="24"/>
+          <w:szCs w:val="24"/>
+        </w:rPr>
+        <w:fldChar w:fldCharType="end"/>
+      </w:r>
+    </w:p>
+    <w:p>
+      <w:pPr>
+        <w:ind w:firstLineChars="200" w:firstLine="480"/>
+        <w:jc w:val="left"/>
+        <w:rPr>
+          <w:rFonts w:ascii="楷体_GB2312" w:eastAsia="楷体_GB2312"/>
+          <w:sz w:val="24"/>
+          <w:szCs w:val="24"/>
+        </w:rPr>
+      </w:pPr>
+      <w:r>
+        <w:rPr>
+          <w:rFonts w:ascii="楷体_GB2312" w:eastAsia="楷体_GB2312"/>
+          <w:sz w:val="24"/>
+          <w:szCs w:val="24"/>
+        </w:rPr>
+        <w:fldChar w:fldCharType="begin"/>
+      </w:r>
+      <w:r>
+        <w:rPr>
+          <w:rFonts w:ascii="楷体_GB2312" w:eastAsia="楷体_GB2312"/>
+          <w:sz w:val="24"/>
+          <w:szCs w:val="24"/>
+        </w:rPr>
+        <w:instrText xml:space="preserve"> DOCVARIABLE strainSummary2 \* MERGEFORMAT </w:instrText>
+      </w:r>
+      <w:r>
+        <w:rPr>
+          <w:rFonts w:ascii="楷体_GB2312" w:eastAsia="楷体_GB2312"/>
+          <w:sz w:val="24"/>
+          <w:szCs w:val="24"/>
+        </w:rPr>
         <w:fldChar w:fldCharType="end"/>
       </w:r>
     </w:p>
     <w:p>
       <w:pPr>
         <w:jc w:val="center"/>
-      </w:pPr>
-      <w:r>
-        <w:rPr>
-          <w:rFonts w:ascii="楷体_GB2312" w:eastAsia="楷体_GB2312"/>
-        </w:rPr>
-        <w:fldChar w:fldCharType="begin"/>
-      </w:r>
-      <w:r>
-        <w:rPr>
-          <w:rFonts w:ascii="楷体_GB2312" w:eastAsia="楷体_GB2312"/>
-        </w:rPr>
-        <w:instrText xml:space="preserve"> DOCVARIABLE strainTbTitle2 \* MERGEFORMAT</w:instrText>
-      </w:r>
-      <w:r>
-        <w:instrText xml:space="preserve"> </w:instrText>
-      </w:r>
-      <w:r>
-        <w:fldChar w:fldCharType="end"/>
-      </w:r>
-    </w:p>
-    <w:p>
-      <w:pPr>
-        <w:jc w:val="left"/>
+        <w:rPr>
+          <w:rFonts w:ascii="楷体_GB2312" w:eastAsia="楷体_GB2312"/>
+          <w:sz w:val="24"/>
+          <w:szCs w:val="24"/>
+        </w:rPr>
+      </w:pPr>
+      <w:r>
+        <w:rPr>
+          <w:rFonts w:ascii="楷体_GB2312" w:eastAsia="楷体_GB2312"/>
+          <w:sz w:val="24"/>
+          <w:szCs w:val="24"/>
+        </w:rPr>
+        <w:fldChar w:fldCharType="begin"/>
+      </w:r>
+      <w:r>
+        <w:rPr>
+          <w:rFonts w:ascii="楷体_GB2312" w:eastAsia="楷体_GB2312"/>
+          <w:sz w:val="24"/>
+          <w:szCs w:val="24"/>
+        </w:rPr>
+        <w:instrText xml:space="preserve"> DOCVARIABLE strainTbTitle2 \* MERGEFORMAT </w:instrText>
+      </w:r>
+      <w:r>
+        <w:rPr>
+          <w:rFonts w:ascii="楷体_GB2312" w:eastAsia="楷体_GB2312"/>
+          <w:sz w:val="24"/>
+          <w:szCs w:val="24"/>
+        </w:rPr>
+        <w:fldChar w:fldCharType="end"/>
+      </w:r>
+    </w:p>
+    <w:p>
+      <w:pPr>
+        <w:jc w:val="left"/>
+        <w:rPr>
+          <w:rFonts w:ascii="楷体_GB2312" w:eastAsia="楷体_GB2312"/>
+          <w:sz w:val="24"/>
+          <w:szCs w:val="24"/>
+        </w:rPr>
       </w:pPr>
       <w:bookmarkStart w:id="4" w:name="strainTable2"/>
       <w:bookmarkEnd w:id="4"/>
@@ -360,6 +548,11 @@
     <w:p>
       <w:pPr>
         <w:jc w:val="center"/>
+        <w:rPr>
+          <w:rFonts w:ascii="楷体_GB2312" w:eastAsia="楷体_GB2312"/>
+          <w:sz w:val="24"/>
+          <w:szCs w:val="24"/>
+        </w:rPr>
       </w:pPr>
       <w:bookmarkStart w:id="5" w:name="strainChart2"/>
       <w:bookmarkEnd w:id="5"/>
@@ -367,76 +560,114 @@
     <w:p>
       <w:pPr>
         <w:jc w:val="center"/>
-      </w:pPr>
-      <w:r>
-        <w:rPr>
-          <w:rFonts w:ascii="楷体_GB2312" w:eastAsia="楷体_GB2312"/>
-        </w:rPr>
-        <w:fldChar w:fldCharType="begin"/>
-      </w:r>
-      <w:r>
-        <w:rPr>
-          <w:rFonts w:ascii="楷体_GB2312" w:eastAsia="楷体_GB2312"/>
-        </w:rPr>
-        <w:instrText xml:space="preserve"> DOCVARIABLE strainChartTitle2 \* MERGEFORMAT</w:instrText>
-      </w:r>
-      <w:r>
-        <w:instrText xml:space="preserve"> </w:instrText>
-      </w:r>
-      <w:r>
-        <w:fldChar w:fldCharType="end"/>
-      </w:r>
-    </w:p>
-    <w:p>
-      <w:pPr>
-        <w:ind w:firstLineChars="200" w:firstLine="420"/>
-        <w:jc w:val="left"/>
-      </w:pPr>
-      <w:r>
-        <w:rPr>
-          <w:rFonts w:ascii="楷体_GB2312" w:eastAsia="楷体_GB2312"/>
-        </w:rPr>
-        <w:fldChar w:fldCharType="begin"/>
-      </w:r>
-      <w:r>
-        <w:rPr>
-          <w:rFonts w:ascii="楷体_GB2312" w:eastAsia="楷体_GB2312"/>
-        </w:rPr>
-        <w:instrText xml:space="preserve"> DOCVARIABLE dispSummary2 \* MERGEFORMAT</w:instrText>
-      </w:r>
-      <w:r>
-        <w:instrText xml:space="preserve"> </w:instrText>
-      </w:r>
-      <w:r>
+        <w:rPr>
+          <w:rFonts w:ascii="楷体_GB2312" w:eastAsia="楷体_GB2312"/>
+          <w:sz w:val="24"/>
+          <w:szCs w:val="24"/>
+        </w:rPr>
+      </w:pPr>
+      <w:r>
+        <w:rPr>
+          <w:rFonts w:ascii="楷体_GB2312" w:eastAsia="楷体_GB2312"/>
+          <w:sz w:val="24"/>
+          <w:szCs w:val="24"/>
+        </w:rPr>
+        <w:fldChar w:fldCharType="begin"/>
+      </w:r>
+      <w:r>
+        <w:rPr>
+          <w:rFonts w:ascii="楷体_GB2312" w:eastAsia="楷体_GB2312"/>
+          <w:sz w:val="24"/>
+          <w:szCs w:val="24"/>
+        </w:rPr>
+        <w:instrText xml:space="preserve"> DOCVARIABLE strainChartTitle2 \* MERGEFORMAT </w:instrText>
+      </w:r>
+      <w:r>
+        <w:rPr>
+          <w:rFonts w:ascii="楷体_GB2312" w:eastAsia="楷体_GB2312"/>
+          <w:sz w:val="24"/>
+          <w:szCs w:val="24"/>
+        </w:rPr>
+        <w:fldChar w:fldCharType="end"/>
+      </w:r>
+    </w:p>
+    <w:p>
+      <w:pPr>
+        <w:ind w:firstLineChars="200" w:firstLine="480"/>
+        <w:jc w:val="left"/>
+        <w:rPr>
+          <w:rFonts w:ascii="楷体_GB2312" w:eastAsia="楷体_GB2312"/>
+          <w:sz w:val="24"/>
+          <w:szCs w:val="24"/>
+        </w:rPr>
+      </w:pPr>
+      <w:r>
+        <w:rPr>
+          <w:rFonts w:ascii="楷体_GB2312" w:eastAsia="楷体_GB2312"/>
+          <w:sz w:val="24"/>
+          <w:szCs w:val="24"/>
+        </w:rPr>
+        <w:fldChar w:fldCharType="begin"/>
+      </w:r>
+      <w:r>
+        <w:rPr>
+          <w:rFonts w:ascii="楷体_GB2312" w:eastAsia="楷体_GB2312"/>
+          <w:sz w:val="24"/>
+          <w:szCs w:val="24"/>
+        </w:rPr>
+        <w:instrText xml:space="preserve"> DOCVARIABLE dispSummary2 \* MERGEFORMAT </w:instrText>
+      </w:r>
+      <w:r>
+        <w:rPr>
+          <w:rFonts w:ascii="楷体_GB2312" w:eastAsia="楷体_GB2312"/>
+          <w:sz w:val="24"/>
+          <w:szCs w:val="24"/>
+        </w:rPr>
         <w:fldChar w:fldCharType="end"/>
       </w:r>
     </w:p>
     <w:p>
       <w:pPr>
         <w:jc w:val="center"/>
-      </w:pPr>
-      <w:r>
-        <w:rPr>
-          <w:rFonts w:ascii="楷体_GB2312" w:eastAsia="楷体_GB2312"/>
-        </w:rPr>
-        <w:fldChar w:fldCharType="begin"/>
-      </w:r>
-      <w:r>
-        <w:rPr>
-          <w:rFonts w:ascii="楷体_GB2312" w:eastAsia="楷体_GB2312"/>
-        </w:rPr>
-        <w:instrText xml:space="preserve"> DOCVARIABLE dispTbTitle2 \* MERGEFORMAT</w:instrText>
-      </w:r>
-      <w:r>
-        <w:instrText xml:space="preserve"> </w:instrText>
-      </w:r>
-      <w:r>
-        <w:fldChar w:fldCharType="end"/>
-      </w:r>
-    </w:p>
-    <w:p>
-      <w:pPr>
-        <w:jc w:val="left"/>
+        <w:rPr>
+          <w:rFonts w:ascii="楷体_GB2312" w:eastAsia="楷体_GB2312"/>
+          <w:sz w:val="24"/>
+          <w:szCs w:val="24"/>
+        </w:rPr>
+      </w:pPr>
+      <w:r>
+        <w:rPr>
+          <w:rFonts w:ascii="楷体_GB2312" w:eastAsia="楷体_GB2312"/>
+          <w:sz w:val="24"/>
+          <w:szCs w:val="24"/>
+        </w:rPr>
+        <w:fldChar w:fldCharType="begin"/>
+      </w:r>
+      <w:r>
+        <w:rPr>
+          <w:rFonts w:ascii="楷体_GB2312" w:eastAsia="楷体_GB2312"/>
+          <w:sz w:val="24"/>
+          <w:szCs w:val="24"/>
+        </w:rPr>
+        <w:instrText xml:space="preserve"> DOCVARIABLE dispTbTitle2 \* MERGEFORMAT </w:instrText>
+      </w:r>
+      <w:r>
+        <w:rPr>
+          <w:rFonts w:ascii="楷体_GB2312" w:eastAsia="楷体_GB2312"/>
+          <w:sz w:val="24"/>
+          <w:szCs w:val="24"/>
+        </w:rPr>
+        <w:fldChar w:fldCharType="end"/>
+      </w:r>
+    </w:p>
+    <w:p>
+      <w:pPr>
+        <w:jc w:val="left"/>
+        <w:rPr>
+          <w:rFonts w:ascii="楷体_GB2312" w:eastAsia="楷体_GB2312"/>
+          <w:sz w:val="24"/>
+          <w:szCs w:val="24"/>
+        </w:rPr>
       </w:pPr>
       <w:bookmarkStart w:id="6" w:name="dispTable2"/>
       <w:bookmarkEnd w:id="6"/>
@@ -444,6 +675,11 @@
     <w:p>
       <w:pPr>
         <w:jc w:val="center"/>
+        <w:rPr>
+          <w:rFonts w:ascii="楷体_GB2312" w:eastAsia="楷体_GB2312"/>
+          <w:sz w:val="24"/>
+          <w:szCs w:val="24"/>
+        </w:rPr>
       </w:pPr>
       <w:bookmarkStart w:id="7" w:name="dispChart2"/>
       <w:bookmarkEnd w:id="7"/>
@@ -451,76 +687,114 @@
     <w:p>
       <w:pPr>
         <w:jc w:val="center"/>
-      </w:pPr>
-      <w:r>
-        <w:rPr>
-          <w:rFonts w:ascii="楷体_GB2312" w:eastAsia="楷体_GB2312"/>
-        </w:rPr>
-        <w:fldChar w:fldCharType="begin"/>
-      </w:r>
-      <w:r>
-        <w:rPr>
-          <w:rFonts w:ascii="楷体_GB2312" w:eastAsia="楷体_GB2312"/>
-        </w:rPr>
-        <w:instrText xml:space="preserve"> DOCVARIABLE dispChartTitle2 \* MERGEFORMAT</w:instrText>
-      </w:r>
-      <w:r>
-        <w:instrText xml:space="preserve"> </w:instrText>
-      </w:r>
-      <w:r>
-        <w:fldChar w:fldCharType="end"/>
-      </w:r>
-    </w:p>
-    <w:p>
-      <w:pPr>
-        <w:ind w:firstLineChars="200" w:firstLine="420"/>
-        <w:jc w:val="left"/>
-      </w:pPr>
-      <w:r>
-        <w:rPr>
-          <w:rFonts w:ascii="楷体_GB2312" w:eastAsia="楷体_GB2312"/>
-        </w:rPr>
-        <w:fldChar w:fldCharType="begin"/>
-      </w:r>
-      <w:r>
-        <w:rPr>
-          <w:rFonts w:ascii="楷体_GB2312" w:eastAsia="楷体_GB2312"/>
-        </w:rPr>
-        <w:instrText xml:space="preserve"> DOCVARIABLE strainSummary3 \* MERGEFORMAT</w:instrText>
-      </w:r>
-      <w:r>
-        <w:instrText xml:space="preserve"> </w:instrText>
-      </w:r>
-      <w:r>
+        <w:rPr>
+          <w:rFonts w:ascii="楷体_GB2312" w:eastAsia="楷体_GB2312"/>
+          <w:sz w:val="24"/>
+          <w:szCs w:val="24"/>
+        </w:rPr>
+      </w:pPr>
+      <w:r>
+        <w:rPr>
+          <w:rFonts w:ascii="楷体_GB2312" w:eastAsia="楷体_GB2312"/>
+          <w:sz w:val="24"/>
+          <w:szCs w:val="24"/>
+        </w:rPr>
+        <w:fldChar w:fldCharType="begin"/>
+      </w:r>
+      <w:r>
+        <w:rPr>
+          <w:rFonts w:ascii="楷体_GB2312" w:eastAsia="楷体_GB2312"/>
+          <w:sz w:val="24"/>
+          <w:szCs w:val="24"/>
+        </w:rPr>
+        <w:instrText xml:space="preserve"> DOCVARIABLE dispChartTitle2 \* MERGEFORMAT </w:instrText>
+      </w:r>
+      <w:r>
+        <w:rPr>
+          <w:rFonts w:ascii="楷体_GB2312" w:eastAsia="楷体_GB2312"/>
+          <w:sz w:val="24"/>
+          <w:szCs w:val="24"/>
+        </w:rPr>
+        <w:fldChar w:fldCharType="end"/>
+      </w:r>
+    </w:p>
+    <w:p>
+      <w:pPr>
+        <w:ind w:firstLineChars="200" w:firstLine="480"/>
+        <w:jc w:val="left"/>
+        <w:rPr>
+          <w:rFonts w:ascii="楷体_GB2312" w:eastAsia="楷体_GB2312"/>
+          <w:sz w:val="24"/>
+          <w:szCs w:val="24"/>
+        </w:rPr>
+      </w:pPr>
+      <w:r>
+        <w:rPr>
+          <w:rFonts w:ascii="楷体_GB2312" w:eastAsia="楷体_GB2312"/>
+          <w:sz w:val="24"/>
+          <w:szCs w:val="24"/>
+        </w:rPr>
+        <w:fldChar w:fldCharType="begin"/>
+      </w:r>
+      <w:r>
+        <w:rPr>
+          <w:rFonts w:ascii="楷体_GB2312" w:eastAsia="楷体_GB2312"/>
+          <w:sz w:val="24"/>
+          <w:szCs w:val="24"/>
+        </w:rPr>
+        <w:instrText xml:space="preserve"> DOCVARIABLE strainSummary3 \* MERGEFORMAT </w:instrText>
+      </w:r>
+      <w:r>
+        <w:rPr>
+          <w:rFonts w:ascii="楷体_GB2312" w:eastAsia="楷体_GB2312"/>
+          <w:sz w:val="24"/>
+          <w:szCs w:val="24"/>
+        </w:rPr>
         <w:fldChar w:fldCharType="end"/>
       </w:r>
     </w:p>
     <w:p>
       <w:pPr>
         <w:jc w:val="center"/>
-      </w:pPr>
-      <w:r>
-        <w:rPr>
-          <w:rFonts w:ascii="楷体_GB2312" w:eastAsia="楷体_GB2312"/>
-        </w:rPr>
-        <w:fldChar w:fldCharType="begin"/>
-      </w:r>
-      <w:r>
-        <w:rPr>
-          <w:rFonts w:ascii="楷体_GB2312" w:eastAsia="楷体_GB2312"/>
-        </w:rPr>
-        <w:instrText xml:space="preserve"> DOCVARIABLE strainTbTitle3 \* MERGEFORMAT</w:instrText>
-      </w:r>
-      <w:r>
-        <w:instrText xml:space="preserve"> </w:instrText>
-      </w:r>
-      <w:r>
-        <w:fldChar w:fldCharType="end"/>
-      </w:r>
-    </w:p>
-    <w:p>
-      <w:pPr>
-        <w:jc w:val="left"/>
+        <w:rPr>
+          <w:rFonts w:ascii="楷体_GB2312" w:eastAsia="楷体_GB2312"/>
+          <w:sz w:val="24"/>
+          <w:szCs w:val="24"/>
+        </w:rPr>
+      </w:pPr>
+      <w:r>
+        <w:rPr>
+          <w:rFonts w:ascii="楷体_GB2312" w:eastAsia="楷体_GB2312"/>
+          <w:sz w:val="24"/>
+          <w:szCs w:val="24"/>
+        </w:rPr>
+        <w:fldChar w:fldCharType="begin"/>
+      </w:r>
+      <w:r>
+        <w:rPr>
+          <w:rFonts w:ascii="楷体_GB2312" w:eastAsia="楷体_GB2312"/>
+          <w:sz w:val="24"/>
+          <w:szCs w:val="24"/>
+        </w:rPr>
+        <w:instrText xml:space="preserve"> DOCVARIABLE strainTbTitle3 \* MERGEFORMAT </w:instrText>
+      </w:r>
+      <w:r>
+        <w:rPr>
+          <w:rFonts w:ascii="楷体_GB2312" w:eastAsia="楷体_GB2312"/>
+          <w:sz w:val="24"/>
+          <w:szCs w:val="24"/>
+        </w:rPr>
+        <w:fldChar w:fldCharType="end"/>
+      </w:r>
+    </w:p>
+    <w:p>
+      <w:pPr>
+        <w:jc w:val="left"/>
+        <w:rPr>
+          <w:rFonts w:ascii="楷体_GB2312" w:eastAsia="楷体_GB2312"/>
+          <w:sz w:val="24"/>
+          <w:szCs w:val="24"/>
+        </w:rPr>
       </w:pPr>
       <w:bookmarkStart w:id="8" w:name="strainTable3"/>
       <w:bookmarkEnd w:id="8"/>
@@ -528,6 +802,11 @@
     <w:p>
       <w:pPr>
         <w:jc w:val="center"/>
+        <w:rPr>
+          <w:rFonts w:ascii="楷体_GB2312" w:eastAsia="楷体_GB2312"/>
+          <w:sz w:val="24"/>
+          <w:szCs w:val="24"/>
+        </w:rPr>
       </w:pPr>
       <w:bookmarkStart w:id="9" w:name="strainChart3"/>
       <w:bookmarkEnd w:id="9"/>
@@ -535,29 +814,45 @@
     <w:p>
       <w:pPr>
         <w:jc w:val="center"/>
-      </w:pPr>
-      <w:r>
-        <w:rPr>
-          <w:rFonts w:ascii="楷体_GB2312" w:eastAsia="楷体_GB2312"/>
-        </w:rPr>
-        <w:fldChar w:fldCharType="begin"/>
-      </w:r>
-      <w:r>
-        <w:rPr>
-          <w:rFonts w:ascii="楷体_GB2312" w:eastAsia="楷体_GB2312"/>
-        </w:rPr>
-        <w:instrText xml:space="preserve"> DOCVARIABLE strainChartTitle3 \* MERGEFORMAT</w:instrText>
-      </w:r>
-      <w:r>
-        <w:instrText xml:space="preserve"> </w:instrText>
-      </w:r>
-      <w:r>
+        <w:rPr>
+          <w:rFonts w:ascii="楷体_GB2312" w:eastAsia="楷体_GB2312"/>
+          <w:sz w:val="24"/>
+          <w:szCs w:val="24"/>
+        </w:rPr>
+      </w:pPr>
+      <w:r>
+        <w:rPr>
+          <w:rFonts w:ascii="楷体_GB2312" w:eastAsia="楷体_GB2312"/>
+          <w:sz w:val="24"/>
+          <w:szCs w:val="24"/>
+        </w:rPr>
+        <w:fldChar w:fldCharType="begin"/>
+      </w:r>
+      <w:r>
+        <w:rPr>
+          <w:rFonts w:ascii="楷体_GB2312" w:eastAsia="楷体_GB2312"/>
+          <w:sz w:val="24"/>
+          <w:szCs w:val="24"/>
+        </w:rPr>
+        <w:instrText xml:space="preserve"> DOCVARIABLE strainChartTitle3 \* MERGEFORMAT </w:instrText>
+      </w:r>
+      <w:r>
+        <w:rPr>
+          <w:rFonts w:ascii="楷体_GB2312" w:eastAsia="楷体_GB2312"/>
+          <w:sz w:val="24"/>
+          <w:szCs w:val="24"/>
+        </w:rPr>
         <w:fldChar w:fldCharType="end"/>
       </w:r>
     </w:p>
     <w:p>
       <w:pPr>
         <w:jc w:val="center"/>
+        <w:rPr>
+          <w:rFonts w:ascii="楷体_GB2312" w:eastAsia="楷体_GB2312"/>
+          <w:sz w:val="24"/>
+          <w:szCs w:val="24"/>
+        </w:rPr>
       </w:pPr>
       <w:bookmarkStart w:id="10" w:name="_GoBack"/>
       <w:bookmarkEnd w:id="10"/>
@@ -1004,6 +1299,7 @@
   <w:style w:type="paragraph" w:default="1" w:styleId="a">
     <w:name w:val="Normal"/>
     <w:qFormat/>
+    <w:rsid w:val="006F39E0"/>
     <w:pPr>
       <w:widowControl w:val="0"/>
       <w:jc w:val="both"/>
@@ -1042,7 +1338,7 @@
     <w:link w:val="a4"/>
     <w:uiPriority w:val="99"/>
     <w:unhideWhenUsed/>
-    <w:rsid w:val="00672C4F"/>
+    <w:rsid w:val="006B5FB7"/>
     <w:pPr>
       <w:pBdr>
         <w:bottom w:val="single" w:sz="6" w:space="1" w:color="auto"/>
@@ -1064,7 +1360,7 @@
     <w:basedOn w:val="a0"/>
     <w:link w:val="a3"/>
     <w:uiPriority w:val="99"/>
-    <w:rsid w:val="00672C4F"/>
+    <w:rsid w:val="006B5FB7"/>
     <w:rPr>
       <w:sz w:val="18"/>
       <w:szCs w:val="18"/>
@@ -1076,7 +1372,7 @@
     <w:link w:val="a6"/>
     <w:uiPriority w:val="99"/>
     <w:unhideWhenUsed/>
-    <w:rsid w:val="00672C4F"/>
+    <w:rsid w:val="006B5FB7"/>
     <w:pPr>
       <w:tabs>
         <w:tab w:val="center" w:pos="4153"/>
@@ -1095,7 +1391,7 @@
     <w:basedOn w:val="a0"/>
     <w:link w:val="a5"/>
     <w:uiPriority w:val="99"/>
-    <w:rsid w:val="00672C4F"/>
+    <w:rsid w:val="006B5FB7"/>
     <w:rPr>
       <w:sz w:val="18"/>
       <w:szCs w:val="18"/>

</xml_diff>

<commit_message>
add set table width feature
</commit_message>
<xml_diff>
--- a/S.docx
+++ b/S.docx
@@ -954,7 +954,7 @@
           <w:p>
             <w:pPr>
               <w:spacing w:line="380" w:lineRule="exact"/>
-              <w:ind w:right="-107" w:rightChars="-51"/>
+              <w:ind w:right="-122" w:rightChars="-51"/>
               <w:rPr>
                 <w:rFonts w:hint="eastAsia" w:ascii="楷体_GB2312" w:hAnsi="楷体_GB2312" w:eastAsia="楷体_GB2312" w:cs="楷体_GB2312"/>
                 <w:color w:val="auto"/>
@@ -6394,14 +6394,14 @@
           <w:tab w:val="left" w:pos="3462"/>
         </w:tabs>
         <w:spacing w:line="360" w:lineRule="auto"/>
-        <w:ind w:left="3026" w:leftChars="0" w:hanging="3026" w:hangingChars="1441"/>
+        <w:ind w:left="3458" w:leftChars="0" w:hanging="3458" w:hangingChars="1441"/>
         <w:jc w:val="center"/>
       </w:pPr>
       <w:r>
         <w:fldChar w:fldCharType="end"/>
       </w:r>
-      <w:bookmarkStart w:id="14" w:name="_Toc383866656"/>
-      <w:bookmarkStart w:id="15" w:name="_Toc312074210"/>
+      <w:bookmarkStart w:id="14" w:name="_Toc312074210"/>
+      <w:bookmarkStart w:id="15" w:name="_Toc383866656"/>
       <w:bookmarkStart w:id="16" w:name="_Toc317780789"/>
       <w:bookmarkStart w:id="17" w:name="_Toc317777146"/>
     </w:p>
@@ -8475,32 +8475,32 @@
           <w:szCs w:val="24"/>
         </w:rPr>
       </w:pPr>
-      <w:bookmarkStart w:id="26" w:name="_Toc435103113"/>
-      <w:bookmarkStart w:id="27" w:name="_Toc256000229"/>
+      <w:bookmarkStart w:id="26" w:name="_Toc256000246"/>
+      <w:bookmarkStart w:id="27" w:name="_Toc256000212"/>
       <w:bookmarkStart w:id="28" w:name="_Toc256000297"/>
-      <w:bookmarkStart w:id="29" w:name="_Toc256000093"/>
-      <w:bookmarkStart w:id="30" w:name="_Toc21106"/>
-      <w:bookmarkStart w:id="31" w:name="_Toc256000076"/>
-      <w:bookmarkStart w:id="32" w:name="_Toc256000280"/>
+      <w:bookmarkStart w:id="29" w:name="_Toc24849"/>
+      <w:bookmarkStart w:id="30" w:name="_Toc256000161"/>
+      <w:bookmarkStart w:id="31" w:name="_Toc256000314"/>
+      <w:bookmarkStart w:id="32" w:name="_Toc256000042"/>
       <w:bookmarkStart w:id="33" w:name="_Toc256000127"/>
-      <w:bookmarkStart w:id="34" w:name="_Toc256000042"/>
-      <w:bookmarkStart w:id="35" w:name="_Toc256000263"/>
-      <w:bookmarkStart w:id="36" w:name="_Toc256000025"/>
-      <w:bookmarkStart w:id="37" w:name="_Toc256000195"/>
+      <w:bookmarkStart w:id="34" w:name="_Toc256000059"/>
+      <w:bookmarkStart w:id="35" w:name="_Toc256000076"/>
+      <w:bookmarkStart w:id="36" w:name="_Toc256000263"/>
+      <w:bookmarkStart w:id="37" w:name="_Toc490813827"/>
       <w:bookmarkStart w:id="38" w:name="_Toc436324216"/>
-      <w:bookmarkStart w:id="39" w:name="_Toc256000178"/>
-      <w:bookmarkStart w:id="40" w:name="_Toc3938"/>
-      <w:bookmarkStart w:id="41" w:name="_Toc23226"/>
-      <w:bookmarkStart w:id="42" w:name="_Toc490813827"/>
+      <w:bookmarkStart w:id="39" w:name="_Toc256000195"/>
+      <w:bookmarkStart w:id="40" w:name="_Toc256000280"/>
+      <w:bookmarkStart w:id="41" w:name="_Toc3938"/>
+      <w:bookmarkStart w:id="42" w:name="_Toc21106"/>
       <w:bookmarkStart w:id="43" w:name="_Toc256000110"/>
-      <w:bookmarkStart w:id="44" w:name="_Toc256000059"/>
-      <w:bookmarkStart w:id="45" w:name="_Toc256000008"/>
-      <w:bookmarkStart w:id="46" w:name="_Toc256000314"/>
-      <w:bookmarkStart w:id="47" w:name="_Toc256000212"/>
-      <w:bookmarkStart w:id="48" w:name="_Toc256000331"/>
-      <w:bookmarkStart w:id="49" w:name="_Toc256000246"/>
-      <w:bookmarkStart w:id="50" w:name="_Toc256000161"/>
-      <w:bookmarkStart w:id="51" w:name="_Toc24849"/>
+      <w:bookmarkStart w:id="44" w:name="_Toc256000229"/>
+      <w:bookmarkStart w:id="45" w:name="_Toc256000331"/>
+      <w:bookmarkStart w:id="46" w:name="_Toc23226"/>
+      <w:bookmarkStart w:id="47" w:name="_Toc435103113"/>
+      <w:bookmarkStart w:id="48" w:name="_Toc256000008"/>
+      <w:bookmarkStart w:id="49" w:name="_Toc256000093"/>
+      <w:bookmarkStart w:id="50" w:name="_Toc256000178"/>
+      <w:bookmarkStart w:id="51" w:name="_Toc256000025"/>
       <w:r>
         <w:rPr>
           <w:rFonts w:hint="eastAsia" w:ascii="楷体_GB2312" w:hAnsi="楷体_GB2312" w:eastAsia="楷体_GB2312" w:cs="楷体_GB2312"/>
@@ -11695,18 +11695,18 @@
           <w:sz w:val="24"/>
         </w:rPr>
       </w:pPr>
-      <w:bookmarkStart w:id="102" w:name="_Toc31858"/>
-      <w:bookmarkStart w:id="103" w:name="_Toc470253994"/>
-      <w:bookmarkStart w:id="104" w:name="_Toc17248"/>
-      <w:bookmarkStart w:id="105" w:name="_Toc399517690"/>
-      <w:bookmarkStart w:id="106" w:name="_Toc399658317"/>
-      <w:bookmarkStart w:id="107" w:name="_Toc398541186"/>
-      <w:bookmarkStart w:id="108" w:name="_Toc399150332"/>
-      <w:bookmarkStart w:id="109" w:name="_Toc394613369"/>
-      <w:bookmarkStart w:id="110" w:name="_Toc12599"/>
-      <w:bookmarkStart w:id="111" w:name="_Toc398305882"/>
-      <w:bookmarkStart w:id="112" w:name="_Toc14043"/>
-      <w:bookmarkStart w:id="113" w:name="_Toc19741"/>
+      <w:bookmarkStart w:id="102" w:name="_Toc19741"/>
+      <w:bookmarkStart w:id="103" w:name="_Toc14043"/>
+      <w:bookmarkStart w:id="104" w:name="_Toc12599"/>
+      <w:bookmarkStart w:id="105" w:name="_Toc398305882"/>
+      <w:bookmarkStart w:id="106" w:name="_Toc399150332"/>
+      <w:bookmarkStart w:id="107" w:name="_Toc394613369"/>
+      <w:bookmarkStart w:id="108" w:name="_Toc399658317"/>
+      <w:bookmarkStart w:id="109" w:name="_Toc398541186"/>
+      <w:bookmarkStart w:id="110" w:name="_Toc399517690"/>
+      <w:bookmarkStart w:id="111" w:name="_Toc17248"/>
+      <w:bookmarkStart w:id="112" w:name="_Toc470253994"/>
+      <w:bookmarkStart w:id="113" w:name="_Toc31858"/>
       <w:r>
         <w:rPr>
           <w:rFonts w:hint="eastAsia" w:ascii="楷体_GB2312" w:eastAsia="楷体_GB2312"/>
@@ -14186,15 +14186,15 @@
           <w:sz w:val="24"/>
         </w:rPr>
       </w:pPr>
-      <w:bookmarkStart w:id="114" w:name="_Toc16323"/>
-      <w:bookmarkStart w:id="115" w:name="_Toc399658318"/>
-      <w:bookmarkStart w:id="116" w:name="_Toc399517691"/>
-      <w:bookmarkStart w:id="117" w:name="_Toc23349"/>
+      <w:bookmarkStart w:id="114" w:name="_Toc470253995"/>
+      <w:bookmarkStart w:id="115" w:name="_Toc13361"/>
+      <w:bookmarkStart w:id="116" w:name="_Toc29612"/>
+      <w:bookmarkStart w:id="117" w:name="_Toc399150333"/>
       <w:bookmarkStart w:id="118" w:name="_Toc21954"/>
-      <w:bookmarkStart w:id="119" w:name="_Toc399150333"/>
-      <w:bookmarkStart w:id="120" w:name="_Toc29612"/>
-      <w:bookmarkStart w:id="121" w:name="_Toc470253995"/>
-      <w:bookmarkStart w:id="122" w:name="_Toc13361"/>
+      <w:bookmarkStart w:id="119" w:name="_Toc23349"/>
+      <w:bookmarkStart w:id="120" w:name="_Toc399517691"/>
+      <w:bookmarkStart w:id="121" w:name="_Toc399658318"/>
+      <w:bookmarkStart w:id="122" w:name="_Toc16323"/>
       <w:r>
         <w:rPr>
           <w:rFonts w:hint="eastAsia" w:ascii="楷体_GB2312" w:eastAsia="楷体_GB2312"/>
@@ -17915,7 +17915,7 @@
         <w:ind w:firstLine="480" w:firstLineChars="200"/>
         <w:jc w:val="left"/>
         <w:rPr>
-          <w:rFonts w:hint="eastAsia" w:eastAsia="楷体_GB2312" w:cs="Times New Roman"/>
+          <w:rFonts w:hint="eastAsia" w:cs="Times New Roman"/>
           <w:color w:val="auto"/>
           <w:sz w:val="24"/>
           <w:lang w:eastAsia="zh-CN"/>
@@ -17923,7 +17923,7 @@
       </w:pPr>
       <w:r>
         <w:rPr>
-          <w:rFonts w:hint="eastAsia" w:eastAsia="楷体_GB2312" w:cs="Times New Roman"/>
+          <w:rFonts w:hint="eastAsia" w:cs="Times New Roman"/>
           <w:color w:val="auto"/>
           <w:sz w:val="24"/>
           <w:lang w:eastAsia="zh-CN"/>
@@ -17932,7 +17932,7 @@
       </w:r>
       <w:r>
         <w:rPr>
-          <w:rFonts w:hint="eastAsia" w:eastAsia="楷体_GB2312" w:cs="Times New Roman"/>
+          <w:rFonts w:hint="eastAsia" w:cs="Times New Roman"/>
           <w:color w:val="auto"/>
           <w:sz w:val="24"/>
           <w:lang w:eastAsia="zh-CN"/>
@@ -17941,7 +17941,7 @@
       </w:r>
       <w:r>
         <w:rPr>
-          <w:rFonts w:hint="eastAsia" w:eastAsia="楷体_GB2312" w:cs="Times New Roman"/>
+          <w:rFonts w:hint="eastAsia" w:cs="Times New Roman"/>
           <w:color w:val="auto"/>
           <w:sz w:val="24"/>
           <w:lang w:eastAsia="zh-CN"/>
@@ -17950,7 +17950,7 @@
       </w:r>
       <w:r>
         <w:rPr>
-          <w:rFonts w:hint="eastAsia" w:eastAsia="楷体_GB2312" w:cs="Times New Roman"/>
+          <w:rFonts w:hint="eastAsia" w:cs="Times New Roman"/>
           <w:color w:val="auto"/>
           <w:sz w:val="24"/>
           <w:lang w:eastAsia="zh-CN"/>
@@ -17965,7 +17965,7 @@
         <w:ind w:firstLine="480" w:firstLineChars="200"/>
         <w:jc w:val="left"/>
         <w:rPr>
-          <w:rFonts w:hint="eastAsia" w:eastAsia="楷体_GB2312" w:cs="Times New Roman"/>
+          <w:rFonts w:hint="eastAsia" w:cs="Times New Roman"/>
           <w:color w:val="auto"/>
           <w:sz w:val="24"/>
           <w:lang w:eastAsia="zh-CN"/>
@@ -17973,7 +17973,7 @@
       </w:pPr>
       <w:r>
         <w:rPr>
-          <w:rFonts w:hint="eastAsia" w:eastAsia="楷体_GB2312" w:cs="Times New Roman"/>
+          <w:rFonts w:hint="eastAsia" w:cs="Times New Roman"/>
           <w:color w:val="auto"/>
           <w:sz w:val="24"/>
           <w:lang w:eastAsia="zh-CN"/>
@@ -17982,7 +17982,7 @@
       </w:r>
       <w:r>
         <w:rPr>
-          <w:rFonts w:hint="eastAsia" w:eastAsia="楷体_GB2312" w:cs="Times New Roman"/>
+          <w:rFonts w:hint="eastAsia" w:cs="Times New Roman"/>
           <w:color w:val="auto"/>
           <w:sz w:val="24"/>
           <w:lang w:eastAsia="zh-CN"/>
@@ -17991,7 +17991,7 @@
       </w:r>
       <w:r>
         <w:rPr>
-          <w:rFonts w:hint="eastAsia" w:eastAsia="楷体_GB2312" w:cs="Times New Roman"/>
+          <w:rFonts w:hint="eastAsia" w:cs="Times New Roman"/>
           <w:color w:val="auto"/>
           <w:sz w:val="24"/>
           <w:lang w:eastAsia="zh-CN"/>
@@ -18000,7 +18000,7 @@
       </w:r>
       <w:r>
         <w:rPr>
-          <w:rFonts w:hint="eastAsia" w:eastAsia="楷体_GB2312" w:cs="Times New Roman"/>
+          <w:rFonts w:hint="eastAsia" w:cs="Times New Roman"/>
           <w:color w:val="auto"/>
           <w:sz w:val="24"/>
           <w:lang w:eastAsia="zh-CN"/>
@@ -18015,7 +18015,7 @@
         <w:ind w:firstLine="480" w:firstLineChars="200"/>
         <w:jc w:val="left"/>
         <w:rPr>
-          <w:rFonts w:hint="eastAsia" w:eastAsia="楷体_GB2312" w:cs="Times New Roman"/>
+          <w:rFonts w:hint="eastAsia" w:cs="Times New Roman"/>
           <w:color w:val="auto"/>
           <w:sz w:val="24"/>
           <w:lang w:eastAsia="zh-CN"/>
@@ -18023,7 +18023,7 @@
       </w:pPr>
       <w:r>
         <w:rPr>
-          <w:rFonts w:hint="eastAsia" w:eastAsia="楷体_GB2312" w:cs="Times New Roman"/>
+          <w:rFonts w:hint="eastAsia" w:cs="Times New Roman"/>
           <w:color w:val="auto"/>
           <w:sz w:val="24"/>
           <w:lang w:eastAsia="zh-CN"/>
@@ -18032,7 +18032,7 @@
       </w:r>
       <w:r>
         <w:rPr>
-          <w:rFonts w:hint="eastAsia" w:eastAsia="楷体_GB2312" w:cs="Times New Roman"/>
+          <w:rFonts w:hint="eastAsia" w:cs="Times New Roman"/>
           <w:color w:val="auto"/>
           <w:sz w:val="24"/>
           <w:lang w:eastAsia="zh-CN"/>
@@ -18041,7 +18041,7 @@
       </w:r>
       <w:r>
         <w:rPr>
-          <w:rFonts w:hint="eastAsia" w:eastAsia="楷体_GB2312" w:cs="Times New Roman"/>
+          <w:rFonts w:hint="eastAsia" w:cs="Times New Roman"/>
           <w:color w:val="auto"/>
           <w:sz w:val="24"/>
           <w:lang w:eastAsia="zh-CN"/>
@@ -18050,7 +18050,7 @@
       </w:r>
       <w:r>
         <w:rPr>
-          <w:rFonts w:hint="eastAsia" w:eastAsia="楷体_GB2312" w:cs="Times New Roman"/>
+          <w:rFonts w:hint="eastAsia" w:cs="Times New Roman"/>
           <w:color w:val="auto"/>
           <w:sz w:val="24"/>
           <w:lang w:eastAsia="zh-CN"/>
@@ -18065,7 +18065,7 @@
         <w:ind w:firstLine="480" w:firstLineChars="200"/>
         <w:jc w:val="left"/>
         <w:rPr>
-          <w:rFonts w:hint="eastAsia" w:eastAsia="楷体_GB2312" w:cs="Times New Roman"/>
+          <w:rFonts w:hint="eastAsia" w:cs="Times New Roman"/>
           <w:color w:val="auto"/>
           <w:sz w:val="24"/>
           <w:lang w:eastAsia="zh-CN"/>
@@ -18079,7 +18079,7 @@
         <w:ind w:firstLine="480" w:firstLineChars="200"/>
         <w:jc w:val="left"/>
         <w:rPr>
-          <w:rFonts w:hint="eastAsia" w:eastAsia="楷体_GB2312" w:cs="Times New Roman"/>
+          <w:rFonts w:hint="eastAsia" w:cs="Times New Roman"/>
           <w:color w:val="auto"/>
           <w:sz w:val="24"/>
           <w:lang w:eastAsia="zh-CN"/>
@@ -18087,7 +18087,7 @@
       </w:pPr>
       <w:r>
         <w:rPr>
-          <w:rFonts w:hint="eastAsia" w:eastAsia="楷体_GB2312" w:cs="Times New Roman"/>
+          <w:rFonts w:hint="eastAsia" w:cs="Times New Roman"/>
           <w:color w:val="auto"/>
           <w:sz w:val="24"/>
           <w:lang w:eastAsia="zh-CN"/>
@@ -18096,7 +18096,7 @@
       </w:r>
       <w:r>
         <w:rPr>
-          <w:rFonts w:hint="eastAsia" w:eastAsia="楷体_GB2312" w:cs="Times New Roman"/>
+          <w:rFonts w:hint="eastAsia" w:cs="Times New Roman"/>
           <w:color w:val="auto"/>
           <w:sz w:val="24"/>
           <w:lang w:eastAsia="zh-CN"/>
@@ -18105,7 +18105,7 @@
       </w:r>
       <w:r>
         <w:rPr>
-          <w:rFonts w:hint="eastAsia" w:eastAsia="楷体_GB2312" w:cs="Times New Roman"/>
+          <w:rFonts w:hint="eastAsia" w:cs="Times New Roman"/>
           <w:color w:val="auto"/>
           <w:sz w:val="24"/>
           <w:lang w:eastAsia="zh-CN"/>
@@ -18114,7 +18114,7 @@
       </w:r>
       <w:r>
         <w:rPr>
-          <w:rFonts w:hint="eastAsia" w:eastAsia="楷体_GB2312" w:cs="Times New Roman"/>
+          <w:rFonts w:hint="eastAsia" w:cs="Times New Roman"/>
           <w:color w:val="auto"/>
           <w:sz w:val="24"/>
           <w:lang w:eastAsia="zh-CN"/>
@@ -18129,7 +18129,7 @@
         <w:ind w:firstLine="480" w:firstLineChars="200"/>
         <w:jc w:val="left"/>
         <w:rPr>
-          <w:rFonts w:hint="eastAsia" w:eastAsia="楷体_GB2312" w:cs="Times New Roman"/>
+          <w:rFonts w:hint="eastAsia" w:cs="Times New Roman"/>
           <w:color w:val="auto"/>
           <w:sz w:val="24"/>
           <w:lang w:eastAsia="zh-CN"/>
@@ -18137,7 +18137,7 @@
       </w:pPr>
       <w:r>
         <w:rPr>
-          <w:rFonts w:hint="eastAsia" w:eastAsia="楷体_GB2312" w:cs="Times New Roman"/>
+          <w:rFonts w:hint="eastAsia" w:cs="Times New Roman"/>
           <w:color w:val="auto"/>
           <w:sz w:val="24"/>
           <w:lang w:eastAsia="zh-CN"/>
@@ -18146,7 +18146,7 @@
       </w:r>
       <w:r>
         <w:rPr>
-          <w:rFonts w:hint="eastAsia" w:eastAsia="楷体_GB2312" w:cs="Times New Roman"/>
+          <w:rFonts w:hint="eastAsia" w:cs="Times New Roman"/>
           <w:color w:val="auto"/>
           <w:sz w:val="24"/>
           <w:lang w:eastAsia="zh-CN"/>
@@ -18155,7 +18155,7 @@
       </w:r>
       <w:r>
         <w:rPr>
-          <w:rFonts w:hint="eastAsia" w:eastAsia="楷体_GB2312" w:cs="Times New Roman"/>
+          <w:rFonts w:hint="eastAsia" w:cs="Times New Roman"/>
           <w:color w:val="auto"/>
           <w:sz w:val="24"/>
           <w:lang w:eastAsia="zh-CN"/>
@@ -18164,7 +18164,7 @@
       </w:r>
       <w:r>
         <w:rPr>
-          <w:rFonts w:hint="eastAsia" w:eastAsia="楷体_GB2312" w:cs="Times New Roman"/>
+          <w:rFonts w:hint="eastAsia" w:cs="Times New Roman"/>
           <w:color w:val="auto"/>
           <w:sz w:val="24"/>
           <w:lang w:eastAsia="zh-CN"/>
@@ -18179,7 +18179,7 @@
         <w:ind w:firstLine="480" w:firstLineChars="200"/>
         <w:jc w:val="left"/>
         <w:rPr>
-          <w:rFonts w:hint="eastAsia" w:eastAsia="楷体_GB2312" w:cs="Times New Roman"/>
+          <w:rFonts w:hint="eastAsia" w:cs="Times New Roman"/>
           <w:color w:val="auto"/>
           <w:sz w:val="24"/>
           <w:lang w:eastAsia="zh-CN"/>
@@ -18187,7 +18187,7 @@
       </w:pPr>
       <w:r>
         <w:rPr>
-          <w:rFonts w:hint="eastAsia" w:eastAsia="楷体_GB2312" w:cs="Times New Roman"/>
+          <w:rFonts w:hint="eastAsia" w:cs="Times New Roman"/>
           <w:color w:val="auto"/>
           <w:sz w:val="24"/>
           <w:lang w:eastAsia="zh-CN"/>
@@ -18196,7 +18196,7 @@
       </w:r>
       <w:r>
         <w:rPr>
-          <w:rFonts w:hint="eastAsia" w:eastAsia="楷体_GB2312" w:cs="Times New Roman"/>
+          <w:rFonts w:hint="eastAsia" w:cs="Times New Roman"/>
           <w:color w:val="auto"/>
           <w:sz w:val="24"/>
           <w:lang w:eastAsia="zh-CN"/>
@@ -18205,7 +18205,7 @@
       </w:r>
       <w:r>
         <w:rPr>
-          <w:rFonts w:hint="eastAsia" w:eastAsia="楷体_GB2312" w:cs="Times New Roman"/>
+          <w:rFonts w:hint="eastAsia" w:cs="Times New Roman"/>
           <w:color w:val="auto"/>
           <w:sz w:val="24"/>
           <w:lang w:eastAsia="zh-CN"/>
@@ -18214,7 +18214,7 @@
       </w:r>
       <w:r>
         <w:rPr>
-          <w:rFonts w:hint="eastAsia" w:eastAsia="楷体_GB2312" w:cs="Times New Roman"/>
+          <w:rFonts w:hint="eastAsia" w:cs="Times New Roman"/>
           <w:color w:val="auto"/>
           <w:sz w:val="24"/>
           <w:lang w:eastAsia="zh-CN"/>
@@ -18229,7 +18229,7 @@
         <w:ind w:firstLine="480" w:firstLineChars="200"/>
         <w:jc w:val="left"/>
         <w:rPr>
-          <w:rFonts w:hint="eastAsia" w:eastAsia="楷体_GB2312" w:cs="Times New Roman"/>
+          <w:rFonts w:hint="eastAsia" w:cs="Times New Roman"/>
           <w:color w:val="auto"/>
           <w:sz w:val="24"/>
           <w:lang w:eastAsia="zh-CN"/>
@@ -18243,7 +18243,7 @@
         <w:ind w:firstLine="480" w:firstLineChars="200"/>
         <w:jc w:val="left"/>
         <w:rPr>
-          <w:rFonts w:hint="eastAsia" w:eastAsia="楷体_GB2312" w:cs="Times New Roman"/>
+          <w:rFonts w:hint="eastAsia" w:cs="Times New Roman"/>
           <w:color w:val="auto"/>
           <w:sz w:val="24"/>
           <w:lang w:eastAsia="zh-CN"/>
@@ -18251,7 +18251,7 @@
       </w:pPr>
       <w:r>
         <w:rPr>
-          <w:rFonts w:hint="eastAsia" w:eastAsia="楷体_GB2312" w:cs="Times New Roman"/>
+          <w:rFonts w:hint="eastAsia" w:cs="Times New Roman"/>
           <w:color w:val="auto"/>
           <w:sz w:val="24"/>
           <w:lang w:eastAsia="zh-CN"/>
@@ -18260,7 +18260,7 @@
       </w:r>
       <w:r>
         <w:rPr>
-          <w:rFonts w:hint="eastAsia" w:eastAsia="楷体_GB2312" w:cs="Times New Roman"/>
+          <w:rFonts w:hint="eastAsia" w:cs="Times New Roman"/>
           <w:color w:val="auto"/>
           <w:sz w:val="24"/>
           <w:lang w:eastAsia="zh-CN"/>
@@ -18269,7 +18269,7 @@
       </w:r>
       <w:r>
         <w:rPr>
-          <w:rFonts w:hint="eastAsia" w:eastAsia="楷体_GB2312" w:cs="Times New Roman"/>
+          <w:rFonts w:hint="eastAsia" w:cs="Times New Roman"/>
           <w:color w:val="auto"/>
           <w:sz w:val="24"/>
           <w:lang w:eastAsia="zh-CN"/>
@@ -18278,7 +18278,7 @@
       </w:r>
       <w:r>
         <w:rPr>
-          <w:rFonts w:hint="eastAsia" w:eastAsia="楷体_GB2312" w:cs="Times New Roman"/>
+          <w:rFonts w:hint="eastAsia" w:cs="Times New Roman"/>
           <w:color w:val="auto"/>
           <w:sz w:val="24"/>
           <w:lang w:eastAsia="zh-CN"/>
@@ -18293,7 +18293,7 @@
         <w:ind w:firstLine="0" w:firstLineChars="0"/>
         <w:jc w:val="center"/>
         <w:rPr>
-          <w:rFonts w:hint="eastAsia" w:eastAsia="楷体_GB2312" w:cs="Times New Roman"/>
+          <w:rFonts w:hint="eastAsia" w:cs="Times New Roman"/>
           <w:color w:val="auto"/>
           <w:sz w:val="24"/>
           <w:lang w:eastAsia="zh-CN"/>
@@ -18301,7 +18301,7 @@
       </w:pPr>
       <w:r>
         <w:rPr>
-          <w:rFonts w:hint="eastAsia" w:eastAsia="楷体_GB2312" w:cs="Times New Roman"/>
+          <w:rFonts w:hint="eastAsia" w:cs="Times New Roman"/>
           <w:color w:val="auto"/>
           <w:sz w:val="24"/>
           <w:lang w:eastAsia="zh-CN"/>
@@ -18310,7 +18310,7 @@
       </w:r>
       <w:r>
         <w:rPr>
-          <w:rFonts w:hint="eastAsia" w:eastAsia="楷体_GB2312" w:cs="Times New Roman"/>
+          <w:rFonts w:hint="eastAsia" w:cs="Times New Roman"/>
           <w:color w:val="auto"/>
           <w:sz w:val="24"/>
           <w:lang w:eastAsia="zh-CN"/>
@@ -18319,7 +18319,7 @@
       </w:r>
       <w:r>
         <w:rPr>
-          <w:rFonts w:hint="eastAsia" w:eastAsia="楷体_GB2312" w:cs="Times New Roman"/>
+          <w:rFonts w:hint="eastAsia" w:cs="Times New Roman"/>
           <w:color w:val="auto"/>
           <w:sz w:val="24"/>
           <w:lang w:eastAsia="zh-CN"/>
@@ -18328,7 +18328,7 @@
       </w:r>
       <w:r>
         <w:rPr>
-          <w:rFonts w:hint="eastAsia" w:eastAsia="楷体_GB2312" w:cs="Times New Roman"/>
+          <w:rFonts w:hint="eastAsia" w:cs="Times New Roman"/>
           <w:color w:val="auto"/>
           <w:sz w:val="24"/>
           <w:lang w:eastAsia="zh-CN"/>
@@ -18343,7 +18343,7 @@
         <w:ind w:firstLine="0" w:firstLineChars="0"/>
         <w:jc w:val="left"/>
         <w:rPr>
-          <w:rFonts w:hint="eastAsia" w:eastAsia="楷体_GB2312" w:cs="Times New Roman"/>
+          <w:rFonts w:hint="eastAsia" w:cs="Times New Roman"/>
           <w:color w:val="auto"/>
           <w:sz w:val="24"/>
           <w:lang w:eastAsia="zh-CN"/>
@@ -18359,7 +18359,7 @@
         <w:ind w:firstLine="0" w:firstLineChars="0"/>
         <w:jc w:val="center"/>
         <w:rPr>
-          <w:rFonts w:hint="eastAsia" w:eastAsia="楷体_GB2312" w:cs="Times New Roman"/>
+          <w:rFonts w:hint="eastAsia" w:cs="Times New Roman"/>
           <w:color w:val="auto"/>
           <w:sz w:val="24"/>
           <w:lang w:eastAsia="zh-CN"/>
@@ -18375,7 +18375,7 @@
         <w:ind w:firstLine="0" w:firstLineChars="0"/>
         <w:jc w:val="center"/>
         <w:rPr>
-          <w:rFonts w:hint="eastAsia" w:eastAsia="楷体_GB2312" w:cs="Times New Roman"/>
+          <w:rFonts w:hint="eastAsia" w:cs="Times New Roman"/>
           <w:color w:val="auto"/>
           <w:sz w:val="24"/>
           <w:lang w:eastAsia="zh-CN"/>
@@ -18383,7 +18383,7 @@
       </w:pPr>
       <w:r>
         <w:rPr>
-          <w:rFonts w:hint="eastAsia" w:eastAsia="楷体_GB2312" w:cs="Times New Roman"/>
+          <w:rFonts w:hint="eastAsia" w:cs="Times New Roman"/>
           <w:color w:val="auto"/>
           <w:sz w:val="24"/>
           <w:lang w:eastAsia="zh-CN"/>
@@ -18392,7 +18392,7 @@
       </w:r>
       <w:r>
         <w:rPr>
-          <w:rFonts w:hint="eastAsia" w:eastAsia="楷体_GB2312" w:cs="Times New Roman"/>
+          <w:rFonts w:hint="eastAsia" w:cs="Times New Roman"/>
           <w:color w:val="auto"/>
           <w:sz w:val="24"/>
           <w:lang w:eastAsia="zh-CN"/>
@@ -18401,7 +18401,7 @@
       </w:r>
       <w:r>
         <w:rPr>
-          <w:rFonts w:hint="eastAsia" w:eastAsia="楷体_GB2312" w:cs="Times New Roman"/>
+          <w:rFonts w:hint="eastAsia" w:cs="Times New Roman"/>
           <w:color w:val="auto"/>
           <w:sz w:val="24"/>
           <w:lang w:eastAsia="zh-CN"/>
@@ -18410,7 +18410,7 @@
       </w:r>
       <w:r>
         <w:rPr>
-          <w:rFonts w:hint="eastAsia" w:eastAsia="楷体_GB2312" w:cs="Times New Roman"/>
+          <w:rFonts w:hint="eastAsia" w:cs="Times New Roman"/>
           <w:color w:val="auto"/>
           <w:sz w:val="24"/>
           <w:lang w:eastAsia="zh-CN"/>
@@ -18425,7 +18425,7 @@
         <w:ind w:firstLine="480" w:firstLineChars="200"/>
         <w:jc w:val="left"/>
         <w:rPr>
-          <w:rFonts w:hint="eastAsia" w:eastAsia="楷体_GB2312" w:cs="Times New Roman"/>
+          <w:rFonts w:hint="eastAsia" w:cs="Times New Roman"/>
           <w:color w:val="auto"/>
           <w:sz w:val="24"/>
           <w:lang w:eastAsia="zh-CN"/>
@@ -18433,7 +18433,7 @@
       </w:pPr>
       <w:r>
         <w:rPr>
-          <w:rFonts w:hint="eastAsia" w:eastAsia="楷体_GB2312" w:cs="Times New Roman"/>
+          <w:rFonts w:hint="eastAsia" w:cs="Times New Roman"/>
           <w:color w:val="auto"/>
           <w:sz w:val="24"/>
           <w:lang w:eastAsia="zh-CN"/>
@@ -18442,7 +18442,7 @@
       </w:r>
       <w:r>
         <w:rPr>
-          <w:rFonts w:hint="eastAsia" w:eastAsia="楷体_GB2312" w:cs="Times New Roman"/>
+          <w:rFonts w:hint="eastAsia" w:cs="Times New Roman"/>
           <w:color w:val="auto"/>
           <w:sz w:val="24"/>
           <w:lang w:eastAsia="zh-CN"/>
@@ -18451,7 +18451,7 @@
       </w:r>
       <w:r>
         <w:rPr>
-          <w:rFonts w:hint="eastAsia" w:eastAsia="楷体_GB2312" w:cs="Times New Roman"/>
+          <w:rFonts w:hint="eastAsia" w:cs="Times New Roman"/>
           <w:color w:val="auto"/>
           <w:sz w:val="24"/>
           <w:lang w:eastAsia="zh-CN"/>
@@ -18460,7 +18460,7 @@
       </w:r>
       <w:r>
         <w:rPr>
-          <w:rFonts w:hint="eastAsia" w:eastAsia="楷体_GB2312" w:cs="Times New Roman"/>
+          <w:rFonts w:hint="eastAsia" w:cs="Times New Roman"/>
           <w:color w:val="auto"/>
           <w:sz w:val="24"/>
           <w:lang w:eastAsia="zh-CN"/>
@@ -18475,7 +18475,7 @@
         <w:ind w:firstLine="0" w:firstLineChars="0"/>
         <w:jc w:val="center"/>
         <w:rPr>
-          <w:rFonts w:hint="eastAsia" w:eastAsia="楷体_GB2312" w:cs="Times New Roman"/>
+          <w:rFonts w:hint="eastAsia" w:cs="Times New Roman"/>
           <w:color w:val="auto"/>
           <w:sz w:val="24"/>
           <w:lang w:eastAsia="zh-CN"/>
@@ -18483,7 +18483,7 @@
       </w:pPr>
       <w:r>
         <w:rPr>
-          <w:rFonts w:hint="eastAsia" w:eastAsia="楷体_GB2312" w:cs="Times New Roman"/>
+          <w:rFonts w:hint="eastAsia" w:cs="Times New Roman"/>
           <w:color w:val="auto"/>
           <w:sz w:val="24"/>
           <w:lang w:eastAsia="zh-CN"/>
@@ -18492,7 +18492,7 @@
       </w:r>
       <w:r>
         <w:rPr>
-          <w:rFonts w:hint="eastAsia" w:eastAsia="楷体_GB2312" w:cs="Times New Roman"/>
+          <w:rFonts w:hint="eastAsia" w:cs="Times New Roman"/>
           <w:color w:val="auto"/>
           <w:sz w:val="24"/>
           <w:lang w:eastAsia="zh-CN"/>
@@ -18501,7 +18501,7 @@
       </w:r>
       <w:r>
         <w:rPr>
-          <w:rFonts w:hint="eastAsia" w:eastAsia="楷体_GB2312" w:cs="Times New Roman"/>
+          <w:rFonts w:hint="eastAsia" w:cs="Times New Roman"/>
           <w:color w:val="auto"/>
           <w:sz w:val="24"/>
           <w:lang w:eastAsia="zh-CN"/>
@@ -18510,7 +18510,7 @@
       </w:r>
       <w:r>
         <w:rPr>
-          <w:rFonts w:hint="eastAsia" w:eastAsia="楷体_GB2312" w:cs="Times New Roman"/>
+          <w:rFonts w:hint="eastAsia" w:cs="Times New Roman"/>
           <w:color w:val="auto"/>
           <w:sz w:val="24"/>
           <w:lang w:eastAsia="zh-CN"/>
@@ -18525,7 +18525,7 @@
         <w:ind w:firstLine="0" w:firstLineChars="0"/>
         <w:jc w:val="left"/>
         <w:rPr>
-          <w:rFonts w:hint="eastAsia" w:eastAsia="楷体_GB2312" w:cs="Times New Roman"/>
+          <w:rFonts w:hint="eastAsia" w:cs="Times New Roman"/>
           <w:color w:val="auto"/>
           <w:sz w:val="24"/>
           <w:lang w:eastAsia="zh-CN"/>
@@ -18541,7 +18541,7 @@
         <w:ind w:firstLine="0" w:firstLineChars="0"/>
         <w:jc w:val="center"/>
         <w:rPr>
-          <w:rFonts w:hint="eastAsia" w:eastAsia="楷体_GB2312" w:cs="Times New Roman"/>
+          <w:rFonts w:hint="eastAsia" w:cs="Times New Roman"/>
           <w:color w:val="auto"/>
           <w:sz w:val="24"/>
           <w:lang w:eastAsia="zh-CN"/>
@@ -18557,7 +18557,7 @@
         <w:ind w:firstLine="0" w:firstLineChars="0"/>
         <w:jc w:val="center"/>
         <w:rPr>
-          <w:rFonts w:hint="eastAsia" w:eastAsia="楷体_GB2312" w:cs="Times New Roman"/>
+          <w:rFonts w:hint="eastAsia" w:cs="Times New Roman"/>
           <w:color w:val="auto"/>
           <w:sz w:val="24"/>
           <w:lang w:eastAsia="zh-CN"/>
@@ -18565,7 +18565,7 @@
       </w:pPr>
       <w:r>
         <w:rPr>
-          <w:rFonts w:hint="eastAsia" w:eastAsia="楷体_GB2312" w:cs="Times New Roman"/>
+          <w:rFonts w:hint="eastAsia" w:cs="Times New Roman"/>
           <w:color w:val="auto"/>
           <w:sz w:val="24"/>
           <w:lang w:eastAsia="zh-CN"/>
@@ -18574,7 +18574,7 @@
       </w:r>
       <w:r>
         <w:rPr>
-          <w:rFonts w:hint="eastAsia" w:eastAsia="楷体_GB2312" w:cs="Times New Roman"/>
+          <w:rFonts w:hint="eastAsia" w:cs="Times New Roman"/>
           <w:color w:val="auto"/>
           <w:sz w:val="24"/>
           <w:lang w:eastAsia="zh-CN"/>
@@ -18583,7 +18583,7 @@
       </w:r>
       <w:r>
         <w:rPr>
-          <w:rFonts w:hint="eastAsia" w:eastAsia="楷体_GB2312" w:cs="Times New Roman"/>
+          <w:rFonts w:hint="eastAsia" w:cs="Times New Roman"/>
           <w:color w:val="auto"/>
           <w:sz w:val="24"/>
           <w:lang w:eastAsia="zh-CN"/>
@@ -18592,7 +18592,7 @@
       </w:r>
       <w:r>
         <w:rPr>
-          <w:rFonts w:hint="eastAsia" w:eastAsia="楷体_GB2312" w:cs="Times New Roman"/>
+          <w:rFonts w:hint="eastAsia" w:cs="Times New Roman"/>
           <w:color w:val="auto"/>
           <w:sz w:val="24"/>
           <w:lang w:eastAsia="zh-CN"/>
@@ -18607,7 +18607,7 @@
         <w:ind w:firstLine="480" w:firstLineChars="200"/>
         <w:jc w:val="left"/>
         <w:rPr>
-          <w:rFonts w:hint="eastAsia" w:eastAsia="楷体_GB2312" w:cs="Times New Roman"/>
+          <w:rFonts w:hint="eastAsia" w:cs="Times New Roman"/>
           <w:color w:val="auto"/>
           <w:sz w:val="24"/>
           <w:lang w:eastAsia="zh-CN"/>
@@ -18615,7 +18615,7 @@
       </w:pPr>
       <w:r>
         <w:rPr>
-          <w:rFonts w:hint="eastAsia" w:eastAsia="楷体_GB2312" w:cs="Times New Roman"/>
+          <w:rFonts w:hint="eastAsia" w:cs="Times New Roman"/>
           <w:color w:val="auto"/>
           <w:sz w:val="24"/>
           <w:lang w:eastAsia="zh-CN"/>
@@ -18624,7 +18624,7 @@
       </w:r>
       <w:r>
         <w:rPr>
-          <w:rFonts w:hint="eastAsia" w:eastAsia="楷体_GB2312" w:cs="Times New Roman"/>
+          <w:rFonts w:hint="eastAsia" w:cs="Times New Roman"/>
           <w:color w:val="auto"/>
           <w:sz w:val="24"/>
           <w:lang w:eastAsia="zh-CN"/>
@@ -18633,7 +18633,7 @@
       </w:r>
       <w:r>
         <w:rPr>
-          <w:rFonts w:hint="eastAsia" w:eastAsia="楷体_GB2312" w:cs="Times New Roman"/>
+          <w:rFonts w:hint="eastAsia" w:cs="Times New Roman"/>
           <w:color w:val="auto"/>
           <w:sz w:val="24"/>
           <w:lang w:eastAsia="zh-CN"/>
@@ -18642,7 +18642,7 @@
       </w:r>
       <w:r>
         <w:rPr>
-          <w:rFonts w:hint="eastAsia" w:eastAsia="楷体_GB2312" w:cs="Times New Roman"/>
+          <w:rFonts w:hint="eastAsia" w:cs="Times New Roman"/>
           <w:color w:val="auto"/>
           <w:sz w:val="24"/>
           <w:lang w:eastAsia="zh-CN"/>
@@ -18657,7 +18657,7 @@
         <w:ind w:firstLine="0" w:firstLineChars="0"/>
         <w:jc w:val="center"/>
         <w:rPr>
-          <w:rFonts w:hint="eastAsia" w:eastAsia="楷体_GB2312" w:cs="Times New Roman"/>
+          <w:rFonts w:hint="eastAsia" w:cs="Times New Roman"/>
           <w:color w:val="auto"/>
           <w:sz w:val="24"/>
           <w:lang w:eastAsia="zh-CN"/>
@@ -18665,7 +18665,7 @@
       </w:pPr>
       <w:r>
         <w:rPr>
-          <w:rFonts w:hint="eastAsia" w:eastAsia="楷体_GB2312" w:cs="Times New Roman"/>
+          <w:rFonts w:hint="eastAsia" w:cs="Times New Roman"/>
           <w:color w:val="auto"/>
           <w:sz w:val="24"/>
           <w:lang w:eastAsia="zh-CN"/>
@@ -18674,7 +18674,7 @@
       </w:r>
       <w:r>
         <w:rPr>
-          <w:rFonts w:hint="eastAsia" w:eastAsia="楷体_GB2312" w:cs="Times New Roman"/>
+          <w:rFonts w:hint="eastAsia" w:cs="Times New Roman"/>
           <w:color w:val="auto"/>
           <w:sz w:val="24"/>
           <w:lang w:eastAsia="zh-CN"/>
@@ -18683,7 +18683,7 @@
       </w:r>
       <w:r>
         <w:rPr>
-          <w:rFonts w:hint="eastAsia" w:eastAsia="楷体_GB2312" w:cs="Times New Roman"/>
+          <w:rFonts w:hint="eastAsia" w:cs="Times New Roman"/>
           <w:color w:val="auto"/>
           <w:sz w:val="24"/>
           <w:lang w:eastAsia="zh-CN"/>
@@ -18692,7 +18692,7 @@
       </w:r>
       <w:r>
         <w:rPr>
-          <w:rFonts w:hint="eastAsia" w:eastAsia="楷体_GB2312" w:cs="Times New Roman"/>
+          <w:rFonts w:hint="eastAsia" w:cs="Times New Roman"/>
           <w:color w:val="auto"/>
           <w:sz w:val="24"/>
           <w:lang w:eastAsia="zh-CN"/>
@@ -18707,7 +18707,7 @@
         <w:ind w:firstLine="0" w:firstLineChars="0"/>
         <w:jc w:val="left"/>
         <w:rPr>
-          <w:rFonts w:hint="eastAsia" w:eastAsia="楷体_GB2312" w:cs="Times New Roman"/>
+          <w:rFonts w:hint="eastAsia" w:cs="Times New Roman"/>
           <w:color w:val="auto"/>
           <w:sz w:val="24"/>
           <w:lang w:eastAsia="zh-CN"/>
@@ -18723,7 +18723,7 @@
         <w:ind w:firstLine="0" w:firstLineChars="0"/>
         <w:jc w:val="center"/>
         <w:rPr>
-          <w:rFonts w:hint="eastAsia" w:eastAsia="楷体_GB2312" w:cs="Times New Roman"/>
+          <w:rFonts w:hint="eastAsia" w:cs="Times New Roman"/>
           <w:color w:val="auto"/>
           <w:sz w:val="24"/>
           <w:lang w:eastAsia="zh-CN"/>
@@ -18739,7 +18739,7 @@
         <w:ind w:firstLine="0" w:firstLineChars="0"/>
         <w:jc w:val="center"/>
         <w:rPr>
-          <w:rFonts w:hint="eastAsia" w:eastAsia="楷体_GB2312" w:cs="Times New Roman"/>
+          <w:rFonts w:hint="eastAsia" w:cs="Times New Roman"/>
           <w:color w:val="auto"/>
           <w:sz w:val="24"/>
           <w:lang w:eastAsia="zh-CN"/>
@@ -18747,7 +18747,7 @@
       </w:pPr>
       <w:r>
         <w:rPr>
-          <w:rFonts w:hint="eastAsia" w:eastAsia="楷体_GB2312" w:cs="Times New Roman"/>
+          <w:rFonts w:hint="eastAsia" w:cs="Times New Roman"/>
           <w:color w:val="auto"/>
           <w:sz w:val="24"/>
           <w:lang w:eastAsia="zh-CN"/>
@@ -18756,7 +18756,7 @@
       </w:r>
       <w:r>
         <w:rPr>
-          <w:rFonts w:hint="eastAsia" w:eastAsia="楷体_GB2312" w:cs="Times New Roman"/>
+          <w:rFonts w:hint="eastAsia" w:cs="Times New Roman"/>
           <w:color w:val="auto"/>
           <w:sz w:val="24"/>
           <w:lang w:eastAsia="zh-CN"/>
@@ -18765,7 +18765,7 @@
       </w:r>
       <w:r>
         <w:rPr>
-          <w:rFonts w:hint="eastAsia" w:eastAsia="楷体_GB2312" w:cs="Times New Roman"/>
+          <w:rFonts w:hint="eastAsia" w:cs="Times New Roman"/>
           <w:color w:val="auto"/>
           <w:sz w:val="24"/>
           <w:lang w:eastAsia="zh-CN"/>
@@ -18774,7 +18774,7 @@
       </w:r>
       <w:r>
         <w:rPr>
-          <w:rFonts w:hint="eastAsia" w:eastAsia="楷体_GB2312" w:cs="Times New Roman"/>
+          <w:rFonts w:hint="eastAsia" w:cs="Times New Roman"/>
           <w:color w:val="auto"/>
           <w:sz w:val="24"/>
           <w:lang w:eastAsia="zh-CN"/>
@@ -18789,7 +18789,7 @@
         <w:ind w:firstLine="480" w:firstLineChars="200"/>
         <w:jc w:val="left"/>
         <w:rPr>
-          <w:rFonts w:hint="eastAsia" w:eastAsia="楷体_GB2312" w:cs="Times New Roman"/>
+          <w:rFonts w:hint="eastAsia" w:cs="Times New Roman"/>
           <w:color w:val="auto"/>
           <w:sz w:val="24"/>
           <w:lang w:eastAsia="zh-CN"/>
@@ -18797,7 +18797,7 @@
       </w:pPr>
       <w:r>
         <w:rPr>
-          <w:rFonts w:hint="eastAsia" w:eastAsia="楷体_GB2312" w:cs="Times New Roman"/>
+          <w:rFonts w:hint="eastAsia" w:cs="Times New Roman"/>
           <w:color w:val="auto"/>
           <w:sz w:val="24"/>
           <w:lang w:eastAsia="zh-CN"/>
@@ -18806,7 +18806,7 @@
       </w:r>
       <w:r>
         <w:rPr>
-          <w:rFonts w:hint="eastAsia" w:eastAsia="楷体_GB2312" w:cs="Times New Roman"/>
+          <w:rFonts w:hint="eastAsia" w:cs="Times New Roman"/>
           <w:color w:val="auto"/>
           <w:sz w:val="24"/>
           <w:lang w:eastAsia="zh-CN"/>
@@ -18815,7 +18815,7 @@
       </w:r>
       <w:r>
         <w:rPr>
-          <w:rFonts w:hint="eastAsia" w:eastAsia="楷体_GB2312" w:cs="Times New Roman"/>
+          <w:rFonts w:hint="eastAsia" w:cs="Times New Roman"/>
           <w:color w:val="auto"/>
           <w:sz w:val="24"/>
           <w:lang w:eastAsia="zh-CN"/>
@@ -18824,7 +18824,7 @@
       </w:r>
       <w:r>
         <w:rPr>
-          <w:rFonts w:hint="eastAsia" w:eastAsia="楷体_GB2312" w:cs="Times New Roman"/>
+          <w:rFonts w:hint="eastAsia" w:cs="Times New Roman"/>
           <w:color w:val="auto"/>
           <w:sz w:val="24"/>
           <w:lang w:eastAsia="zh-CN"/>
@@ -18839,7 +18839,7 @@
         <w:ind w:firstLine="0" w:firstLineChars="0"/>
         <w:jc w:val="center"/>
         <w:rPr>
-          <w:rFonts w:hint="eastAsia" w:eastAsia="楷体_GB2312" w:cs="Times New Roman"/>
+          <w:rFonts w:hint="eastAsia" w:cs="Times New Roman"/>
           <w:color w:val="auto"/>
           <w:sz w:val="24"/>
           <w:lang w:eastAsia="zh-CN"/>
@@ -18847,7 +18847,7 @@
       </w:pPr>
       <w:r>
         <w:rPr>
-          <w:rFonts w:hint="eastAsia" w:eastAsia="楷体_GB2312" w:cs="Times New Roman"/>
+          <w:rFonts w:hint="eastAsia" w:cs="Times New Roman"/>
           <w:color w:val="auto"/>
           <w:sz w:val="24"/>
           <w:lang w:eastAsia="zh-CN"/>
@@ -18856,7 +18856,7 @@
       </w:r>
       <w:r>
         <w:rPr>
-          <w:rFonts w:hint="eastAsia" w:eastAsia="楷体_GB2312" w:cs="Times New Roman"/>
+          <w:rFonts w:hint="eastAsia" w:cs="Times New Roman"/>
           <w:color w:val="auto"/>
           <w:sz w:val="24"/>
           <w:lang w:eastAsia="zh-CN"/>
@@ -18865,7 +18865,7 @@
       </w:r>
       <w:r>
         <w:rPr>
-          <w:rFonts w:hint="eastAsia" w:eastAsia="楷体_GB2312" w:cs="Times New Roman"/>
+          <w:rFonts w:hint="eastAsia" w:cs="Times New Roman"/>
           <w:color w:val="auto"/>
           <w:sz w:val="24"/>
           <w:lang w:eastAsia="zh-CN"/>
@@ -18874,7 +18874,7 @@
       </w:r>
       <w:r>
         <w:rPr>
-          <w:rFonts w:hint="eastAsia" w:eastAsia="楷体_GB2312" w:cs="Times New Roman"/>
+          <w:rFonts w:hint="eastAsia" w:cs="Times New Roman"/>
           <w:color w:val="auto"/>
           <w:sz w:val="24"/>
           <w:lang w:eastAsia="zh-CN"/>
@@ -18889,7 +18889,7 @@
         <w:ind w:firstLine="0" w:firstLineChars="0"/>
         <w:jc w:val="left"/>
         <w:rPr>
-          <w:rFonts w:hint="eastAsia" w:eastAsia="楷体_GB2312" w:cs="Times New Roman"/>
+          <w:rFonts w:hint="eastAsia" w:cs="Times New Roman"/>
           <w:color w:val="auto"/>
           <w:sz w:val="24"/>
           <w:lang w:eastAsia="zh-CN"/>
@@ -18905,7 +18905,7 @@
         <w:ind w:firstLine="0" w:firstLineChars="0"/>
         <w:jc w:val="center"/>
         <w:rPr>
-          <w:rFonts w:hint="eastAsia" w:eastAsia="楷体_GB2312" w:cs="Times New Roman"/>
+          <w:rFonts w:hint="eastAsia" w:cs="Times New Roman"/>
           <w:color w:val="auto"/>
           <w:sz w:val="24"/>
           <w:lang w:eastAsia="zh-CN"/>
@@ -18921,7 +18921,7 @@
         <w:ind w:firstLine="0" w:firstLineChars="0"/>
         <w:jc w:val="center"/>
         <w:rPr>
-          <w:rFonts w:hint="eastAsia" w:eastAsia="楷体_GB2312" w:cs="Times New Roman"/>
+          <w:rFonts w:hint="eastAsia" w:cs="Times New Roman"/>
           <w:color w:val="auto"/>
           <w:sz w:val="24"/>
           <w:lang w:eastAsia="zh-CN"/>
@@ -18929,7 +18929,7 @@
       </w:pPr>
       <w:r>
         <w:rPr>
-          <w:rFonts w:hint="eastAsia" w:eastAsia="楷体_GB2312" w:cs="Times New Roman"/>
+          <w:rFonts w:hint="eastAsia" w:cs="Times New Roman"/>
           <w:color w:val="auto"/>
           <w:sz w:val="24"/>
           <w:lang w:eastAsia="zh-CN"/>
@@ -18938,7 +18938,7 @@
       </w:r>
       <w:r>
         <w:rPr>
-          <w:rFonts w:hint="eastAsia" w:eastAsia="楷体_GB2312" w:cs="Times New Roman"/>
+          <w:rFonts w:hint="eastAsia" w:cs="Times New Roman"/>
           <w:color w:val="auto"/>
           <w:sz w:val="24"/>
           <w:lang w:eastAsia="zh-CN"/>
@@ -18947,7 +18947,7 @@
       </w:r>
       <w:r>
         <w:rPr>
-          <w:rFonts w:hint="eastAsia" w:eastAsia="楷体_GB2312" w:cs="Times New Roman"/>
+          <w:rFonts w:hint="eastAsia" w:cs="Times New Roman"/>
           <w:color w:val="auto"/>
           <w:sz w:val="24"/>
           <w:lang w:eastAsia="zh-CN"/>
@@ -18956,7 +18956,7 @@
       </w:r>
       <w:r>
         <w:rPr>
-          <w:rFonts w:hint="eastAsia" w:eastAsia="楷体_GB2312" w:cs="Times New Roman"/>
+          <w:rFonts w:hint="eastAsia" w:cs="Times New Roman"/>
           <w:color w:val="auto"/>
           <w:sz w:val="24"/>
           <w:lang w:eastAsia="zh-CN"/>
@@ -18971,7 +18971,7 @@
         <w:ind w:firstLine="480" w:firstLineChars="200"/>
         <w:jc w:val="left"/>
         <w:rPr>
-          <w:rFonts w:hint="eastAsia" w:eastAsia="楷体_GB2312" w:cs="Times New Roman"/>
+          <w:rFonts w:hint="eastAsia" w:cs="Times New Roman"/>
           <w:color w:val="auto"/>
           <w:sz w:val="24"/>
           <w:lang w:eastAsia="zh-CN"/>
@@ -18979,7 +18979,7 @@
       </w:pPr>
       <w:r>
         <w:rPr>
-          <w:rFonts w:hint="eastAsia" w:eastAsia="楷体_GB2312" w:cs="Times New Roman"/>
+          <w:rFonts w:hint="eastAsia" w:cs="Times New Roman"/>
           <w:color w:val="auto"/>
           <w:sz w:val="24"/>
           <w:lang w:eastAsia="zh-CN"/>
@@ -18988,7 +18988,7 @@
       </w:r>
       <w:r>
         <w:rPr>
-          <w:rFonts w:hint="eastAsia" w:eastAsia="楷体_GB2312" w:cs="Times New Roman"/>
+          <w:rFonts w:hint="eastAsia" w:cs="Times New Roman"/>
           <w:color w:val="auto"/>
           <w:sz w:val="24"/>
           <w:lang w:eastAsia="zh-CN"/>
@@ -18997,7 +18997,7 @@
       </w:r>
       <w:r>
         <w:rPr>
-          <w:rFonts w:hint="eastAsia" w:eastAsia="楷体_GB2312" w:cs="Times New Roman"/>
+          <w:rFonts w:hint="eastAsia" w:cs="Times New Roman"/>
           <w:color w:val="auto"/>
           <w:sz w:val="24"/>
           <w:lang w:eastAsia="zh-CN"/>
@@ -19006,7 +19006,7 @@
       </w:r>
       <w:r>
         <w:rPr>
-          <w:rFonts w:hint="eastAsia" w:eastAsia="楷体_GB2312" w:cs="Times New Roman"/>
+          <w:rFonts w:hint="eastAsia" w:cs="Times New Roman"/>
           <w:color w:val="auto"/>
           <w:sz w:val="24"/>
           <w:lang w:eastAsia="zh-CN"/>
@@ -19021,7 +19021,7 @@
         <w:ind w:firstLine="0" w:firstLineChars="0"/>
         <w:jc w:val="center"/>
         <w:rPr>
-          <w:rFonts w:hint="eastAsia" w:eastAsia="楷体_GB2312" w:cs="Times New Roman"/>
+          <w:rFonts w:hint="eastAsia" w:cs="Times New Roman"/>
           <w:color w:val="auto"/>
           <w:sz w:val="24"/>
           <w:lang w:eastAsia="zh-CN"/>
@@ -19029,7 +19029,7 @@
       </w:pPr>
       <w:r>
         <w:rPr>
-          <w:rFonts w:hint="eastAsia" w:eastAsia="楷体_GB2312" w:cs="Times New Roman"/>
+          <w:rFonts w:hint="eastAsia" w:cs="Times New Roman"/>
           <w:color w:val="auto"/>
           <w:sz w:val="24"/>
           <w:lang w:eastAsia="zh-CN"/>
@@ -19038,7 +19038,7 @@
       </w:r>
       <w:r>
         <w:rPr>
-          <w:rFonts w:hint="eastAsia" w:eastAsia="楷体_GB2312" w:cs="Times New Roman"/>
+          <w:rFonts w:hint="eastAsia" w:cs="Times New Roman"/>
           <w:color w:val="auto"/>
           <w:sz w:val="24"/>
           <w:lang w:eastAsia="zh-CN"/>
@@ -19047,7 +19047,7 @@
       </w:r>
       <w:r>
         <w:rPr>
-          <w:rFonts w:hint="eastAsia" w:eastAsia="楷体_GB2312" w:cs="Times New Roman"/>
+          <w:rFonts w:hint="eastAsia" w:cs="Times New Roman"/>
           <w:color w:val="auto"/>
           <w:sz w:val="24"/>
           <w:lang w:eastAsia="zh-CN"/>
@@ -19056,7 +19056,7 @@
       </w:r>
       <w:r>
         <w:rPr>
-          <w:rFonts w:hint="eastAsia" w:eastAsia="楷体_GB2312" w:cs="Times New Roman"/>
+          <w:rFonts w:hint="eastAsia" w:cs="Times New Roman"/>
           <w:color w:val="auto"/>
           <w:sz w:val="24"/>
           <w:lang w:eastAsia="zh-CN"/>
@@ -19071,7 +19071,7 @@
         <w:ind w:firstLine="0" w:firstLineChars="0"/>
         <w:jc w:val="left"/>
         <w:rPr>
-          <w:rFonts w:hint="eastAsia" w:eastAsia="楷体_GB2312" w:cs="Times New Roman"/>
+          <w:rFonts w:hint="eastAsia" w:cs="Times New Roman"/>
           <w:color w:val="auto"/>
           <w:sz w:val="24"/>
           <w:lang w:eastAsia="zh-CN"/>
@@ -19087,7 +19087,7 @@
         <w:ind w:firstLine="0" w:firstLineChars="0"/>
         <w:jc w:val="center"/>
         <w:rPr>
-          <w:rFonts w:hint="eastAsia" w:eastAsia="楷体_GB2312" w:cs="Times New Roman"/>
+          <w:rFonts w:hint="eastAsia" w:cs="Times New Roman"/>
           <w:color w:val="auto"/>
           <w:sz w:val="24"/>
           <w:lang w:eastAsia="zh-CN"/>
@@ -19103,7 +19103,7 @@
         <w:ind w:firstLine="0" w:firstLineChars="0"/>
         <w:jc w:val="center"/>
         <w:rPr>
-          <w:rFonts w:hint="eastAsia" w:eastAsia="楷体_GB2312" w:cs="Times New Roman"/>
+          <w:rFonts w:hint="eastAsia" w:cs="Times New Roman"/>
           <w:color w:val="auto"/>
           <w:sz w:val="24"/>
           <w:lang w:eastAsia="zh-CN"/>
@@ -19111,7 +19111,7 @@
       </w:pPr>
       <w:r>
         <w:rPr>
-          <w:rFonts w:hint="eastAsia" w:eastAsia="楷体_GB2312" w:cs="Times New Roman"/>
+          <w:rFonts w:hint="eastAsia" w:cs="Times New Roman"/>
           <w:color w:val="auto"/>
           <w:sz w:val="24"/>
           <w:lang w:eastAsia="zh-CN"/>
@@ -19120,7 +19120,7 @@
       </w:r>
       <w:r>
         <w:rPr>
-          <w:rFonts w:hint="eastAsia" w:eastAsia="楷体_GB2312" w:cs="Times New Roman"/>
+          <w:rFonts w:hint="eastAsia" w:cs="Times New Roman"/>
           <w:color w:val="auto"/>
           <w:sz w:val="24"/>
           <w:lang w:eastAsia="zh-CN"/>
@@ -19129,7 +19129,7 @@
       </w:r>
       <w:r>
         <w:rPr>
-          <w:rFonts w:hint="eastAsia" w:eastAsia="楷体_GB2312" w:cs="Times New Roman"/>
+          <w:rFonts w:hint="eastAsia" w:cs="Times New Roman"/>
           <w:color w:val="auto"/>
           <w:sz w:val="24"/>
           <w:lang w:eastAsia="zh-CN"/>
@@ -19138,7 +19138,7 @@
       </w:r>
       <w:r>
         <w:rPr>
-          <w:rFonts w:hint="eastAsia" w:eastAsia="楷体_GB2312" w:cs="Times New Roman"/>
+          <w:rFonts w:hint="eastAsia" w:cs="Times New Roman"/>
           <w:color w:val="auto"/>
           <w:sz w:val="24"/>
           <w:lang w:eastAsia="zh-CN"/>
@@ -19153,7 +19153,7 @@
         <w:ind w:firstLine="480" w:firstLineChars="200"/>
         <w:jc w:val="left"/>
         <w:rPr>
-          <w:rFonts w:hint="eastAsia" w:eastAsia="楷体_GB2312" w:cs="Times New Roman"/>
+          <w:rFonts w:hint="eastAsia" w:cs="Times New Roman"/>
           <w:color w:val="auto"/>
           <w:sz w:val="24"/>
           <w:lang w:eastAsia="zh-CN"/>
@@ -19161,7 +19161,7 @@
       </w:pPr>
       <w:r>
         <w:rPr>
-          <w:rFonts w:hint="eastAsia" w:eastAsia="楷体_GB2312" w:cs="Times New Roman"/>
+          <w:rFonts w:hint="eastAsia" w:cs="Times New Roman"/>
           <w:color w:val="auto"/>
           <w:sz w:val="24"/>
           <w:lang w:eastAsia="zh-CN"/>
@@ -19170,7 +19170,7 @@
       </w:r>
       <w:r>
         <w:rPr>
-          <w:rFonts w:hint="eastAsia" w:eastAsia="楷体_GB2312" w:cs="Times New Roman"/>
+          <w:rFonts w:hint="eastAsia" w:cs="Times New Roman"/>
           <w:color w:val="auto"/>
           <w:sz w:val="24"/>
           <w:lang w:eastAsia="zh-CN"/>
@@ -19179,7 +19179,7 @@
       </w:r>
       <w:r>
         <w:rPr>
-          <w:rFonts w:hint="eastAsia" w:eastAsia="楷体_GB2312" w:cs="Times New Roman"/>
+          <w:rFonts w:hint="eastAsia" w:cs="Times New Roman"/>
           <w:color w:val="auto"/>
           <w:sz w:val="24"/>
           <w:lang w:eastAsia="zh-CN"/>
@@ -19188,7 +19188,7 @@
       </w:r>
       <w:r>
         <w:rPr>
-          <w:rFonts w:hint="eastAsia" w:eastAsia="楷体_GB2312" w:cs="Times New Roman"/>
+          <w:rFonts w:hint="eastAsia" w:cs="Times New Roman"/>
           <w:color w:val="auto"/>
           <w:sz w:val="24"/>
           <w:lang w:eastAsia="zh-CN"/>
@@ -19203,7 +19203,7 @@
         <w:ind w:firstLine="0" w:firstLineChars="0"/>
         <w:jc w:val="center"/>
         <w:rPr>
-          <w:rFonts w:hint="eastAsia" w:eastAsia="楷体_GB2312" w:cs="Times New Roman"/>
+          <w:rFonts w:hint="eastAsia" w:cs="Times New Roman"/>
           <w:color w:val="auto"/>
           <w:sz w:val="24"/>
           <w:lang w:eastAsia="zh-CN"/>
@@ -19211,7 +19211,7 @@
       </w:pPr>
       <w:r>
         <w:rPr>
-          <w:rFonts w:hint="eastAsia" w:eastAsia="楷体_GB2312" w:cs="Times New Roman"/>
+          <w:rFonts w:hint="eastAsia" w:cs="Times New Roman"/>
           <w:color w:val="auto"/>
           <w:sz w:val="24"/>
           <w:lang w:eastAsia="zh-CN"/>
@@ -19220,7 +19220,7 @@
       </w:r>
       <w:r>
         <w:rPr>
-          <w:rFonts w:hint="eastAsia" w:eastAsia="楷体_GB2312" w:cs="Times New Roman"/>
+          <w:rFonts w:hint="eastAsia" w:cs="Times New Roman"/>
           <w:color w:val="auto"/>
           <w:sz w:val="24"/>
           <w:lang w:eastAsia="zh-CN"/>
@@ -19229,7 +19229,7 @@
       </w:r>
       <w:r>
         <w:rPr>
-          <w:rFonts w:hint="eastAsia" w:eastAsia="楷体_GB2312" w:cs="Times New Roman"/>
+          <w:rFonts w:hint="eastAsia" w:cs="Times New Roman"/>
           <w:color w:val="auto"/>
           <w:sz w:val="24"/>
           <w:lang w:eastAsia="zh-CN"/>
@@ -19238,7 +19238,7 @@
       </w:r>
       <w:r>
         <w:rPr>
-          <w:rFonts w:hint="eastAsia" w:eastAsia="楷体_GB2312" w:cs="Times New Roman"/>
+          <w:rFonts w:hint="eastAsia" w:cs="Times New Roman"/>
           <w:color w:val="auto"/>
           <w:sz w:val="24"/>
           <w:lang w:eastAsia="zh-CN"/>
@@ -19253,7 +19253,7 @@
         <w:ind w:firstLine="0" w:firstLineChars="0"/>
         <w:jc w:val="left"/>
         <w:rPr>
-          <w:rFonts w:hint="eastAsia" w:eastAsia="楷体_GB2312" w:cs="Times New Roman"/>
+          <w:rFonts w:hint="eastAsia" w:cs="Times New Roman"/>
           <w:color w:val="auto"/>
           <w:sz w:val="24"/>
           <w:lang w:eastAsia="zh-CN"/>
@@ -19269,7 +19269,7 @@
         <w:ind w:firstLine="0" w:firstLineChars="0"/>
         <w:jc w:val="center"/>
         <w:rPr>
-          <w:rFonts w:hint="eastAsia" w:eastAsia="楷体_GB2312" w:cs="Times New Roman"/>
+          <w:rFonts w:hint="eastAsia" w:cs="Times New Roman"/>
           <w:color w:val="auto"/>
           <w:sz w:val="24"/>
           <w:lang w:eastAsia="zh-CN"/>
@@ -19285,7 +19285,7 @@
         <w:ind w:firstLine="0" w:firstLineChars="0"/>
         <w:jc w:val="center"/>
         <w:rPr>
-          <w:rFonts w:hint="eastAsia" w:eastAsia="楷体_GB2312" w:cs="Times New Roman"/>
+          <w:rFonts w:hint="eastAsia" w:cs="Times New Roman"/>
           <w:color w:val="auto"/>
           <w:sz w:val="24"/>
           <w:lang w:eastAsia="zh-CN"/>
@@ -19293,7 +19293,7 @@
       </w:pPr>
       <w:r>
         <w:rPr>
-          <w:rFonts w:hint="eastAsia" w:eastAsia="楷体_GB2312" w:cs="Times New Roman"/>
+          <w:rFonts w:hint="eastAsia" w:cs="Times New Roman"/>
           <w:color w:val="auto"/>
           <w:sz w:val="24"/>
           <w:lang w:eastAsia="zh-CN"/>
@@ -19302,7 +19302,7 @@
       </w:r>
       <w:r>
         <w:rPr>
-          <w:rFonts w:hint="eastAsia" w:eastAsia="楷体_GB2312" w:cs="Times New Roman"/>
+          <w:rFonts w:hint="eastAsia" w:cs="Times New Roman"/>
           <w:color w:val="auto"/>
           <w:sz w:val="24"/>
           <w:lang w:eastAsia="zh-CN"/>
@@ -19311,7 +19311,7 @@
       </w:r>
       <w:r>
         <w:rPr>
-          <w:rFonts w:hint="eastAsia" w:eastAsia="楷体_GB2312" w:cs="Times New Roman"/>
+          <w:rFonts w:hint="eastAsia" w:cs="Times New Roman"/>
           <w:color w:val="auto"/>
           <w:sz w:val="24"/>
           <w:lang w:eastAsia="zh-CN"/>
@@ -19320,7 +19320,7 @@
       </w:r>
       <w:r>
         <w:rPr>
-          <w:rFonts w:hint="eastAsia" w:eastAsia="楷体_GB2312" w:cs="Times New Roman"/>
+          <w:rFonts w:hint="eastAsia" w:cs="Times New Roman"/>
           <w:color w:val="auto"/>
           <w:sz w:val="24"/>
           <w:lang w:eastAsia="zh-CN"/>
@@ -19335,7 +19335,7 @@
         <w:ind w:firstLine="0" w:firstLineChars="0"/>
         <w:jc w:val="center"/>
         <w:rPr>
-          <w:rFonts w:hint="eastAsia" w:eastAsia="楷体_GB2312" w:cs="Times New Roman"/>
+          <w:rFonts w:hint="eastAsia" w:cs="Times New Roman"/>
           <w:color w:val="auto"/>
           <w:sz w:val="24"/>
           <w:lang w:eastAsia="zh-CN"/>
@@ -24766,10 +24766,10 @@
           <w:sz w:val="24"/>
         </w:rPr>
       </w:pPr>
-      <w:bookmarkStart w:id="170" w:name="_Toc1415"/>
-      <w:bookmarkStart w:id="171" w:name="_Toc29224"/>
-      <w:bookmarkStart w:id="172" w:name="_Toc454"/>
-      <w:bookmarkStart w:id="173" w:name="_Toc5097"/>
+      <w:bookmarkStart w:id="170" w:name="_Toc29224"/>
+      <w:bookmarkStart w:id="171" w:name="_Toc454"/>
+      <w:bookmarkStart w:id="172" w:name="_Toc5097"/>
+      <w:bookmarkStart w:id="173" w:name="_Toc1415"/>
       <w:r>
         <w:rPr>
           <w:rFonts w:hint="eastAsia" w:ascii="楷体_GB2312" w:eastAsia="楷体_GB2312"/>
@@ -32552,12 +32552,12 @@
           <w:sz w:val="24"/>
         </w:rPr>
       </w:pPr>
-      <w:bookmarkStart w:id="177" w:name="_Toc15999"/>
-      <w:bookmarkStart w:id="178" w:name="_Toc4862"/>
-      <w:bookmarkStart w:id="179" w:name="_Toc13414"/>
-      <w:bookmarkStart w:id="180" w:name="_Toc3632"/>
+      <w:bookmarkStart w:id="177" w:name="_Toc3632"/>
+      <w:bookmarkStart w:id="178" w:name="_Toc20151"/>
+      <w:bookmarkStart w:id="179" w:name="_Toc4862"/>
+      <w:bookmarkStart w:id="180" w:name="_Toc15999"/>
       <w:bookmarkStart w:id="181" w:name="_Toc470254002"/>
-      <w:bookmarkStart w:id="182" w:name="_Toc20151"/>
+      <w:bookmarkStart w:id="182" w:name="_Toc13414"/>
       <w:r>
         <w:rPr>
           <w:rFonts w:hint="eastAsia" w:ascii="楷体_GB2312" w:eastAsia="楷体_GB2312"/>
@@ -32787,11 +32787,11 @@
         </w:rPr>
       </w:pPr>
       <w:bookmarkStart w:id="183" w:name="_Toc27192"/>
-      <w:bookmarkStart w:id="184" w:name="_Toc15313"/>
+      <w:bookmarkStart w:id="184" w:name="_Toc31067"/>
       <w:bookmarkStart w:id="185" w:name="_Toc470254003"/>
-      <w:bookmarkStart w:id="186" w:name="_Toc31067"/>
+      <w:bookmarkStart w:id="186" w:name="_Toc26839"/>
       <w:bookmarkStart w:id="187" w:name="_Toc10124"/>
-      <w:bookmarkStart w:id="188" w:name="_Toc26839"/>
+      <w:bookmarkStart w:id="188" w:name="_Toc15313"/>
       <w:r>
         <w:rPr>
           <w:rFonts w:hint="eastAsia" w:ascii="楷体_GB2312" w:eastAsia="楷体_GB2312"/>
@@ -36123,6 +36123,12 @@
     <w:tr>
       <w:tblPrEx>
         <w:tblLayout w:type="fixed"/>
+        <w:tblCellMar>
+          <w:top w:w="0" w:type="dxa"/>
+          <w:left w:w="108" w:type="dxa"/>
+          <w:bottom w:w="0" w:type="dxa"/>
+          <w:right w:w="108" w:type="dxa"/>
+        </w:tblCellMar>
       </w:tblPrEx>
       <w:tc>
         <w:tcPr>
@@ -37022,7 +37028,7 @@
     <w:lsdException w:unhideWhenUsed="0" w:uiPriority="0" w:semiHidden="0" w:name="index 9"/>
     <w:lsdException w:qFormat="1" w:unhideWhenUsed="0" w:uiPriority="39" w:semiHidden="0" w:name="toc 1"/>
     <w:lsdException w:qFormat="1" w:unhideWhenUsed="0" w:uiPriority="39" w:semiHidden="0" w:name="toc 2"/>
-    <w:lsdException w:unhideWhenUsed="0" w:uiPriority="39" w:semiHidden="0" w:name="toc 3"/>
+    <w:lsdException w:qFormat="1" w:unhideWhenUsed="0" w:uiPriority="39" w:semiHidden="0" w:name="toc 3"/>
     <w:lsdException w:unhideWhenUsed="0" w:uiPriority="0" w:semiHidden="0" w:name="toc 4"/>
     <w:lsdException w:unhideWhenUsed="0" w:uiPriority="0" w:semiHidden="0" w:name="toc 5"/>
     <w:lsdException w:unhideWhenUsed="0" w:uiPriority="0" w:semiHidden="0" w:name="toc 6"/>
@@ -37033,7 +37039,7 @@
     <w:lsdException w:unhideWhenUsed="0" w:uiPriority="0" w:semiHidden="0" w:name="footnote text"/>
     <w:lsdException w:qFormat="1" w:unhideWhenUsed="0" w:uiPriority="0" w:name="annotation text"/>
     <w:lsdException w:qFormat="1" w:unhideWhenUsed="0" w:uiPriority="0" w:semiHidden="0" w:name="header"/>
-    <w:lsdException w:unhideWhenUsed="0" w:uiPriority="0" w:semiHidden="0" w:name="footer"/>
+    <w:lsdException w:qFormat="1" w:unhideWhenUsed="0" w:uiPriority="0" w:semiHidden="0" w:name="footer"/>
     <w:lsdException w:unhideWhenUsed="0" w:uiPriority="0" w:semiHidden="0" w:name="index heading"/>
     <w:lsdException w:qFormat="1" w:unhideWhenUsed="0" w:uiPriority="0" w:semiHidden="0" w:name="caption"/>
     <w:lsdException w:unhideWhenUsed="0" w:uiPriority="0" w:semiHidden="0" w:name="table of figures"/>
@@ -37042,7 +37048,7 @@
     <w:lsdException w:unhideWhenUsed="0" w:uiPriority="0" w:semiHidden="0" w:name="footnote reference"/>
     <w:lsdException w:qFormat="1" w:unhideWhenUsed="0" w:uiPriority="0" w:name="annotation reference"/>
     <w:lsdException w:unhideWhenUsed="0" w:uiPriority="0" w:semiHidden="0" w:name="line number"/>
-    <w:lsdException w:unhideWhenUsed="0" w:uiPriority="0" w:semiHidden="0" w:name="page number"/>
+    <w:lsdException w:qFormat="1" w:unhideWhenUsed="0" w:uiPriority="0" w:semiHidden="0" w:name="page number"/>
     <w:lsdException w:unhideWhenUsed="0" w:uiPriority="0" w:semiHidden="0" w:name="endnote reference"/>
     <w:lsdException w:unhideWhenUsed="0" w:uiPriority="0" w:semiHidden="0" w:name="endnote text"/>
     <w:lsdException w:unhideWhenUsed="0" w:uiPriority="0" w:semiHidden="0" w:name="table of authorities"/>
@@ -37084,7 +37090,7 @@
     <w:lsdException w:unhideWhenUsed="0" w:uiPriority="0" w:semiHidden="0" w:name="Body Text 2"/>
     <w:lsdException w:unhideWhenUsed="0" w:uiPriority="0" w:semiHidden="0" w:name="Body Text 3"/>
     <w:lsdException w:qFormat="1" w:unhideWhenUsed="0" w:uiPriority="0" w:semiHidden="0" w:name="Body Text Indent 2"/>
-    <w:lsdException w:unhideWhenUsed="0" w:uiPriority="0" w:semiHidden="0" w:name="Body Text Indent 3"/>
+    <w:lsdException w:qFormat="1" w:unhideWhenUsed="0" w:uiPriority="0" w:semiHidden="0" w:name="Body Text Indent 3"/>
     <w:lsdException w:unhideWhenUsed="0" w:uiPriority="0" w:semiHidden="0" w:name="Block Text"/>
     <w:lsdException w:unhideWhenUsed="0" w:uiPriority="99" w:semiHidden="0" w:name="Hyperlink"/>
     <w:lsdException w:unhideWhenUsed="0" w:uiPriority="0" w:semiHidden="0" w:name="FollowedHyperlink"/>
@@ -37104,7 +37110,7 @@
     <w:lsdException w:unhideWhenUsed="0" w:uiPriority="0" w:semiHidden="0" w:name="HTML Sample"/>
     <w:lsdException w:unhideWhenUsed="0" w:uiPriority="0" w:semiHidden="0" w:name="HTML Typewriter"/>
     <w:lsdException w:unhideWhenUsed="0" w:uiPriority="0" w:semiHidden="0" w:name="HTML Variable"/>
-    <w:lsdException w:unhideWhenUsed="0" w:uiPriority="0" w:name="Normal Table"/>
+    <w:lsdException w:qFormat="1" w:unhideWhenUsed="0" w:uiPriority="0" w:name="Normal Table"/>
     <w:lsdException w:qFormat="1" w:unhideWhenUsed="0" w:uiPriority="0" w:name="annotation subject"/>
     <w:lsdException w:unhideWhenUsed="0" w:uiPriority="0" w:semiHidden="0" w:name="Table Simple 1"/>
     <w:lsdException w:unhideWhenUsed="0" w:uiPriority="0" w:semiHidden="0" w:name="Table Simple 2"/>
@@ -37259,9 +37265,9 @@
       <w:jc w:val="both"/>
     </w:pPr>
     <w:rPr>
-      <w:rFonts w:ascii="Times New Roman" w:hAnsi="Times New Roman" w:eastAsia="宋体" w:cs="Times New Roman"/>
+      <w:rFonts w:ascii="Times New Roman" w:hAnsi="Times New Roman" w:eastAsia="楷体_GB2312" w:cs="Times New Roman"/>
       <w:kern w:val="2"/>
-      <w:sz w:val="21"/>
+      <w:sz w:val="24"/>
       <w:szCs w:val="24"/>
       <w:lang w:val="en-US" w:eastAsia="zh-CN" w:bidi="ar-SA"/>
     </w:rPr>
@@ -37479,6 +37485,7 @@
   <w:style w:type="table" w:default="1" w:styleId="32">
     <w:name w:val="Normal Table"/>
     <w:semiHidden/>
+    <w:qFormat/>
     <w:uiPriority w:val="0"/>
     <w:tblPr>
       <w:tblLayout w:type="fixed"/>
@@ -37574,6 +37581,7 @@
     <w:name w:val="toc 3"/>
     <w:basedOn w:val="1"/>
     <w:next w:val="1"/>
+    <w:qFormat/>
     <w:uiPriority w:val="39"/>
     <w:pPr>
       <w:ind w:left="840" w:leftChars="400"/>
@@ -37613,6 +37621,7 @@
   <w:style w:type="paragraph" w:styleId="22">
     <w:name w:val="footer"/>
     <w:basedOn w:val="1"/>
+    <w:qFormat/>
     <w:uiPriority w:val="0"/>
     <w:pPr>
       <w:tabs>
@@ -37674,6 +37683,7 @@
   <w:style w:type="paragraph" w:styleId="25">
     <w:name w:val="Body Text Indent 3"/>
     <w:basedOn w:val="1"/>
+    <w:qFormat/>
     <w:uiPriority w:val="0"/>
     <w:pPr>
       <w:ind w:firstLine="315"/>
@@ -37723,6 +37733,7 @@
   <w:style w:type="character" w:styleId="29">
     <w:name w:val="page number"/>
     <w:basedOn w:val="27"/>
+    <w:qFormat/>
     <w:uiPriority w:val="0"/>
   </w:style>
   <w:style w:type="character" w:styleId="30">

</xml_diff>

<commit_message>
temp commit for BeiyuanLoad project
</commit_message>
<xml_diff>
--- a/S.docx
+++ b/S.docx
@@ -9204,32 +9204,32 @@
           <w:szCs w:val="24"/>
         </w:rPr>
       </w:pPr>
-      <w:bookmarkStart w:id="29" w:name="_Toc256000314"/>
-      <w:bookmarkStart w:id="30" w:name="_Toc17647"/>
-      <w:bookmarkStart w:id="31" w:name="_Toc435103113"/>
-      <w:bookmarkStart w:id="32" w:name="_Toc490813827"/>
-      <w:bookmarkStart w:id="33" w:name="_Toc256000110"/>
-      <w:bookmarkStart w:id="34" w:name="_Toc256000042"/>
-      <w:bookmarkStart w:id="35" w:name="_Toc256000246"/>
-      <w:bookmarkStart w:id="36" w:name="_Toc256000280"/>
-      <w:bookmarkStart w:id="37" w:name="_Toc256000161"/>
-      <w:bookmarkStart w:id="38" w:name="_Toc436324216"/>
-      <w:bookmarkStart w:id="39" w:name="_Toc256000212"/>
-      <w:bookmarkStart w:id="40" w:name="_Toc256000076"/>
-      <w:bookmarkStart w:id="41" w:name="_Toc3938"/>
-      <w:bookmarkStart w:id="42" w:name="_Toc256000297"/>
-      <w:bookmarkStart w:id="43" w:name="_Toc256000025"/>
-      <w:bookmarkStart w:id="44" w:name="_Toc256000263"/>
-      <w:bookmarkStart w:id="45" w:name="_Toc256000008"/>
-      <w:bookmarkStart w:id="46" w:name="_Toc24849"/>
-      <w:bookmarkStart w:id="47" w:name="_Toc256000178"/>
-      <w:bookmarkStart w:id="48" w:name="_Toc256000127"/>
-      <w:bookmarkStart w:id="49" w:name="_Toc23226"/>
-      <w:bookmarkStart w:id="50" w:name="_Toc256000195"/>
-      <w:bookmarkStart w:id="51" w:name="_Toc256000229"/>
-      <w:bookmarkStart w:id="52" w:name="_Toc256000331"/>
-      <w:bookmarkStart w:id="53" w:name="_Toc256000093"/>
-      <w:bookmarkStart w:id="54" w:name="_Toc256000059"/>
+      <w:bookmarkStart w:id="29" w:name="_Toc256000280"/>
+      <w:bookmarkStart w:id="30" w:name="_Toc256000246"/>
+      <w:bookmarkStart w:id="31" w:name="_Toc17647"/>
+      <w:bookmarkStart w:id="32" w:name="_Toc435103113"/>
+      <w:bookmarkStart w:id="33" w:name="_Toc256000314"/>
+      <w:bookmarkStart w:id="34" w:name="_Toc490813827"/>
+      <w:bookmarkStart w:id="35" w:name="_Toc256000110"/>
+      <w:bookmarkStart w:id="36" w:name="_Toc256000042"/>
+      <w:bookmarkStart w:id="37" w:name="_Toc256000059"/>
+      <w:bookmarkStart w:id="38" w:name="_Toc256000297"/>
+      <w:bookmarkStart w:id="39" w:name="_Toc3938"/>
+      <w:bookmarkStart w:id="40" w:name="_Toc256000008"/>
+      <w:bookmarkStart w:id="41" w:name="_Toc256000263"/>
+      <w:bookmarkStart w:id="42" w:name="_Toc256000025"/>
+      <w:bookmarkStart w:id="43" w:name="_Toc256000076"/>
+      <w:bookmarkStart w:id="44" w:name="_Toc256000212"/>
+      <w:bookmarkStart w:id="45" w:name="_Toc436324216"/>
+      <w:bookmarkStart w:id="46" w:name="_Toc256000161"/>
+      <w:bookmarkStart w:id="47" w:name="_Toc256000195"/>
+      <w:bookmarkStart w:id="48" w:name="_Toc256000331"/>
+      <w:bookmarkStart w:id="49" w:name="_Toc256000229"/>
+      <w:bookmarkStart w:id="50" w:name="_Toc256000127"/>
+      <w:bookmarkStart w:id="51" w:name="_Toc23226"/>
+      <w:bookmarkStart w:id="52" w:name="_Toc24849"/>
+      <w:bookmarkStart w:id="53" w:name="_Toc256000178"/>
+      <w:bookmarkStart w:id="54" w:name="_Toc256000093"/>
       <w:r>
         <w:rPr>
           <w:rFonts w:hint="eastAsia" w:ascii="楷体_GB2312" w:hAnsi="楷体_GB2312" w:eastAsia="楷体_GB2312" w:cs="楷体_GB2312"/>
@@ -14804,16 +14804,16 @@
           <w:sz w:val="24"/>
         </w:rPr>
       </w:pPr>
-      <w:bookmarkStart w:id="119" w:name="_Toc399150333"/>
-      <w:bookmarkStart w:id="120" w:name="_Toc23349"/>
-      <w:bookmarkStart w:id="121" w:name="_Toc13361"/>
-      <w:bookmarkStart w:id="122" w:name="_Toc29612"/>
-      <w:bookmarkStart w:id="123" w:name="_Toc21954"/>
+      <w:bookmarkStart w:id="119" w:name="_Toc21954"/>
+      <w:bookmarkStart w:id="120" w:name="_Toc399517691"/>
+      <w:bookmarkStart w:id="121" w:name="_Toc12407"/>
+      <w:bookmarkStart w:id="122" w:name="_Toc16323"/>
+      <w:bookmarkStart w:id="123" w:name="_Toc399658318"/>
       <w:bookmarkStart w:id="124" w:name="_Toc470253995"/>
-      <w:bookmarkStart w:id="125" w:name="_Toc399658318"/>
-      <w:bookmarkStart w:id="126" w:name="_Toc16323"/>
-      <w:bookmarkStart w:id="127" w:name="_Toc12407"/>
-      <w:bookmarkStart w:id="128" w:name="_Toc399517691"/>
+      <w:bookmarkStart w:id="125" w:name="_Toc29612"/>
+      <w:bookmarkStart w:id="126" w:name="_Toc13361"/>
+      <w:bookmarkStart w:id="127" w:name="_Toc23349"/>
+      <w:bookmarkStart w:id="128" w:name="_Toc399150333"/>
       <w:r>
         <w:rPr>
           <w:rFonts w:hint="eastAsia" w:ascii="楷体_GB2312" w:eastAsia="楷体_GB2312"/>
@@ -22907,6 +22907,12 @@
     <w:tr>
       <w:tblPrEx>
         <w:tblLayout w:type="fixed"/>
+        <w:tblCellMar>
+          <w:top w:w="0" w:type="dxa"/>
+          <w:left w:w="108" w:type="dxa"/>
+          <w:bottom w:w="0" w:type="dxa"/>
+          <w:right w:w="108" w:type="dxa"/>
+        </w:tblCellMar>
       </w:tblPrEx>
       <w:tc>
         <w:tcPr>

</xml_diff>